<commit_message>
Got feedback from Trina
</commit_message>
<xml_diff>
--- a/MAGstravaganza_draft1.docx
+++ b/MAGstravaganza_draft1.docx
@@ -1,39 +1,77 @@
 
 <file path=word/document.xml><?xml version="1.0" encoding="utf-8"?>
-<w:document xmlns:wpc="http://schemas.microsoft.com/office/word/2010/wordprocessingCanvas" xmlns:cx="http://schemas.microsoft.com/office/drawing/2014/chartex" xmlns:cx1="http://schemas.microsoft.com/office/drawing/2015/9/8/chartex" xmlns:cx2="http://schemas.microsoft.com/office/drawing/2015/10/21/chartex" xmlns:cx3="http://schemas.microsoft.com/office/drawing/2016/5/9/chartex" xmlns:cx4="http://schemas.microsoft.com/office/drawing/2016/5/10/chartex" xmlns:cx5="http://schemas.microsoft.com/office/drawing/2016/5/11/chartex" xmlns:cx6="http://schemas.microsoft.com/office/drawing/2016/5/12/chartex" xmlns:cx7="http://schemas.microsoft.com/office/drawing/2016/5/13/chartex" xmlns:cx8="http://schemas.microsoft.com/office/drawing/2016/5/14/chartex" xmlns:mc="http://schemas.openxmlformats.org/markup-compatibility/2006" xmlns:aink="http://schemas.microsoft.com/office/drawing/2016/ink" xmlns:o="urn:schemas-microsoft-com:office:office" xmlns:r="http://schemas.openxmlformats.org/officeDocument/2006/relationships" xmlns:m="http://schemas.openxmlformats.org/officeDocument/2006/math" xmlns:v="urn:schemas-microsoft-com:vml" xmlns:wp14="http://schemas.microsoft.com/office/word/2010/wordprocessingDrawing" xmlns:wp="http://schemas.openxmlformats.org/drawingml/2006/wordprocessingDrawing" xmlns:w10="urn:schemas-microsoft-com:office:word" xmlns:w="http://schemas.openxmlformats.org/wordprocessingml/2006/main" xmlns:w14="http://schemas.microsoft.com/office/word/2010/wordml" xmlns:w15="http://schemas.microsoft.com/office/word/2012/wordml" xmlns:w16se="http://schemas.microsoft.com/office/word/2015/wordml/symex" xmlns:wpg="http://schemas.microsoft.com/office/word/2010/wordprocessingGroup" xmlns:wpi="http://schemas.microsoft.com/office/word/2010/wordprocessingInk" xmlns:wne="http://schemas.microsoft.com/office/word/2006/wordml" xmlns:wps="http://schemas.microsoft.com/office/word/2010/wordprocessingShape" mc:Ignorable="w14 w15 w16se wp14">
+<w:document xmlns:wpc="http://schemas.microsoft.com/office/word/2010/wordprocessingCanvas" xmlns:mc="http://schemas.openxmlformats.org/markup-compatibility/2006" xmlns:o="urn:schemas-microsoft-com:office:office" xmlns:r="http://schemas.openxmlformats.org/officeDocument/2006/relationships" xmlns:m="http://schemas.openxmlformats.org/officeDocument/2006/math" xmlns:v="urn:schemas-microsoft-com:vml" xmlns:wp14="http://schemas.microsoft.com/office/word/2010/wordprocessingDrawing" xmlns:wp="http://schemas.openxmlformats.org/drawingml/2006/wordprocessingDrawing" xmlns:w10="urn:schemas-microsoft-com:office:word" xmlns:w="http://schemas.openxmlformats.org/wordprocessingml/2006/main" xmlns:w14="http://schemas.microsoft.com/office/word/2010/wordml" xmlns:w15="http://schemas.microsoft.com/office/word/2012/wordml" xmlns:wpg="http://schemas.microsoft.com/office/word/2010/wordprocessingGroup" xmlns:wpi="http://schemas.microsoft.com/office/word/2010/wordprocessingInk" xmlns:wne="http://schemas.microsoft.com/office/word/2006/wordml" xmlns:wps="http://schemas.microsoft.com/office/word/2010/wordprocessingShape" mc:Ignorable="w14 w15 wp14">
   <w:body>
     <w:p>
       <w:pPr>
-        <w:pStyle w:val="Title"/>
-        <w:rPr>
-          <w:rFonts w:cs="Times New Roman"/>
+        <w:pStyle w:val="Heading1"/>
+        <w:rPr>
           <w:noProof/>
         </w:rPr>
       </w:pPr>
-      <w:r>
-        <w:rPr>
-          <w:rFonts w:cs="Times New Roman"/>
+      <w:commentRangeStart w:id="0"/>
+      <w:r>
+        <w:rPr>
           <w:noProof/>
         </w:rPr>
         <w:t>Title</w:t>
       </w:r>
+      <w:commentRangeEnd w:id="0"/>
+      <w:r>
+        <w:rPr>
+          <w:rStyle w:val="CommentReference"/>
+          <w:rFonts w:eastAsiaTheme="minorHAnsi" w:cstheme="minorBidi"/>
+          <w:b w:val="0"/>
+        </w:rPr>
+        <w:commentReference w:id="0"/>
+      </w:r>
+    </w:p>
+    <w:p>
+      <w:proofErr w:type="spellStart"/>
+      <w:r>
+        <w:t>Shaomei</w:t>
+      </w:r>
+      <w:proofErr w:type="spellEnd"/>
+      <w:r>
+        <w:t xml:space="preserve">, Sam, Stefan, Sarah, Robin (if 16S), Josh (with code, maybe trees), </w:t>
+      </w:r>
+      <w:proofErr w:type="spellStart"/>
+      <w:r>
+        <w:t>Karthik</w:t>
+      </w:r>
+      <w:proofErr w:type="spellEnd"/>
+      <w:r>
+        <w:t xml:space="preserve">, Rex, </w:t>
+      </w:r>
+      <w:commentRangeStart w:id="1"/>
+      <w:proofErr w:type="spellStart"/>
+      <w:r>
+        <w:t>Tijana</w:t>
+      </w:r>
+      <w:commentRangeEnd w:id="1"/>
+      <w:proofErr w:type="spellEnd"/>
+      <w:r>
+        <w:rPr>
+          <w:rStyle w:val="CommentReference"/>
+        </w:rPr>
+        <w:commentReference w:id="1"/>
+      </w:r>
     </w:p>
     <w:p>
       <w:pPr>
         <w:pStyle w:val="Heading1"/>
-        <w:rPr>
-          <w:rFonts w:asciiTheme="minorHAnsi" w:eastAsiaTheme="minorHAnsi" w:hAnsiTheme="minorHAnsi" w:cstheme="minorBidi"/>
-          <w:sz w:val="22"/>
-          <w:szCs w:val="22"/>
-        </w:rPr>
-      </w:pPr>
-    </w:p>
+      </w:pPr>
+      <w:r>
+        <w:t>Abstract</w:t>
+      </w:r>
+    </w:p>
+    <w:p/>
     <w:p>
       <w:pPr>
         <w:pStyle w:val="Heading1"/>
       </w:pPr>
       <w:r>
-        <w:t>Abstract</w:t>
+        <w:t>Introduction</w:t>
       </w:r>
     </w:p>
     <w:p/>
@@ -41,18 +79,22 @@
       <w:pPr>
         <w:pStyle w:val="Heading1"/>
       </w:pPr>
-      <w:r>
-        <w:t>Introduction</w:t>
-      </w:r>
-    </w:p>
-    <w:p/>
-    <w:p>
-      <w:pPr>
-        <w:pStyle w:val="Heading1"/>
-      </w:pPr>
+      <w:commentRangeStart w:id="2"/>
       <w:r>
         <w:t>Results</w:t>
       </w:r>
+      <w:commentRangeEnd w:id="2"/>
+      <w:r>
+        <w:rPr>
+          <w:rStyle w:val="CommentReference"/>
+          <w:rFonts w:eastAsiaTheme="minorHAnsi" w:cstheme="minorBidi"/>
+          <w:b w:val="0"/>
+        </w:rPr>
+        <w:commentReference w:id="2"/>
+      </w:r>
+      <w:r>
+        <w:t>/Discussion</w:t>
+      </w:r>
     </w:p>
     <w:p>
       <w:pPr>
@@ -90,13 +132,29 @@
         <w:t>205 metagenome assembled genomes (MAGs) were recovered from metagenomic time series in Trout Bog and Lake Mendota as described in Bendall, et al</w:t>
       </w:r>
       <w:r>
-        <w:t xml:space="preserve"> (Figure 1, supplemental trees)</w:t>
+        <w:t xml:space="preserve"> (Figure 1)</w:t>
       </w:r>
       <w:r>
         <w:t xml:space="preserve">. These MAGs range in completeness from 50 to 99% complete and </w:t>
       </w:r>
       <w:r>
-        <w:t xml:space="preserve">passed quality checks for contamination. 102 MAGs were recovered from Lake Mendota, a eutrophic lake in Madison, WI. Bacteroidetes and Actinobacteria comprise the highest numbers of MAGs in Lake Mendota. MAGs from the Trout Bog epilimnion and hypolimnion were assembled separately. 31 MAGs were recovered from the epilimnion, with Betaproteobacteria and Actinobacteria as the mostly frequently observed MAGs, while 69 MAGS were recovered from the hypolimnion. In the hypolimnion, Betaproteobacteria, </w:t>
+        <w:t xml:space="preserve">passed quality checks for contamination. 102 MAGs were recovered from Lake Mendota, a eutrophic lake in Madison, WI. Bacteroidetes and Actinobacteria comprise the highest numbers of MAGs in Lake Mendota. MAGs from the Trout Bog epilimnion and hypolimnion were assembled separately. 31 MAGs were recovered from the epilimnion, with Betaproteobacteria and Actinobacteria as the mostly frequently observed MAGs, while 69 MAGS were recovered from the hypolimnion. In the </w:t>
+      </w:r>
+      <w:proofErr w:type="spellStart"/>
+      <w:r>
+        <w:t>hypolimnion</w:t>
+      </w:r>
+      <w:proofErr w:type="spellEnd"/>
+      <w:r>
+        <w:t xml:space="preserve">, </w:t>
+      </w:r>
+      <w:proofErr w:type="spellStart"/>
+      <w:r>
+        <w:t>Betaproteobacteria</w:t>
+      </w:r>
+      <w:proofErr w:type="spellEnd"/>
+      <w:r>
+        <w:t xml:space="preserve">, </w:t>
       </w:r>
       <w:proofErr w:type="spellStart"/>
       <w:r>
@@ -104,19 +162,43 @@
       </w:r>
       <w:proofErr w:type="spellEnd"/>
       <w:r>
-        <w:t xml:space="preserve">, Actinobacteria, and Bacteroidetes comprise the majority of MAGs. </w:t>
+        <w:t xml:space="preserve">, </w:t>
+      </w:r>
+      <w:proofErr w:type="spellStart"/>
+      <w:r>
+        <w:t>Actinobacteria</w:t>
+      </w:r>
+      <w:proofErr w:type="spellEnd"/>
+      <w:r>
+        <w:t xml:space="preserve">, and </w:t>
+      </w:r>
+      <w:proofErr w:type="spellStart"/>
+      <w:r>
+        <w:t>Bacteroidetes</w:t>
+      </w:r>
+      <w:proofErr w:type="spellEnd"/>
+      <w:r>
+        <w:t xml:space="preserve"> comprise the majority of MAGs. </w:t>
       </w:r>
       <w:r>
         <w:t xml:space="preserve">Several MAGs in the epilimnion and hypolimnion of Trout Bog appear to be from the same population based on high average nucleotide identities (supplemental). </w:t>
       </w:r>
       <w:r>
-        <w:t>Other groups of interest found in this dataset are Planctomyce</w:t>
+        <w:t xml:space="preserve">Other groups of interest found in this dataset are </w:t>
+      </w:r>
+      <w:proofErr w:type="spellStart"/>
+      <w:r>
+        <w:t>Planctomyce</w:t>
       </w:r>
       <w:r>
         <w:t>te</w:t>
       </w:r>
       <w:r>
-        <w:t xml:space="preserve">s, Cyanobacteria, and </w:t>
+        <w:t>s</w:t>
+      </w:r>
+      <w:proofErr w:type="spellEnd"/>
+      <w:r>
+        <w:t xml:space="preserve">, Cyanobacteria, and </w:t>
       </w:r>
       <w:proofErr w:type="spellStart"/>
       <w:r>
@@ -172,7 +254,7 @@
         </w:rPr>
         <w:lastRenderedPageBreak/>
         <w:drawing>
-          <wp:anchor distT="0" distB="0" distL="114300" distR="114300" simplePos="0" relativeHeight="251663360" behindDoc="0" locked="0" layoutInCell="1" allowOverlap="1">
+          <wp:anchor distT="0" distB="0" distL="114300" distR="114300" simplePos="0" relativeHeight="251663360" behindDoc="0" locked="0" layoutInCell="1" allowOverlap="1" wp14:anchorId="0C501CA9" wp14:editId="786825E8">
             <wp:simplePos x="0" y="0"/>
             <wp:positionH relativeFrom="page">
               <wp:posOffset>190500</wp:posOffset>
@@ -195,7 +277,7 @@
                     <pic:cNvPicPr/>
                   </pic:nvPicPr>
                   <pic:blipFill>
-                    <a:blip r:embed="rId4" cstate="print">
+                    <a:blip r:embed="rId6" cstate="print">
                       <a:extLst>
                         <a:ext uri="{28A0092B-C50C-407E-A947-70E740481C1C}">
                           <a14:useLocalDpi xmlns:a14="http://schemas.microsoft.com/office/drawing/2010/main" val="0"/>
@@ -252,22 +334,35 @@
         </w:rPr>
         <w:t xml:space="preserve"> </w:t>
       </w:r>
-      <w:r>
-        <w:rPr>
-          <w:rFonts w:cs="Times New Roman"/>
-          <w:szCs w:val="24"/>
-        </w:rPr>
-        <w:t xml:space="preserve">205 MAGs were recovered from our freshwater metagenomic time series. The taxonomic classification of each MAG is </w:t>
-      </w:r>
-      <w:proofErr w:type="spellStart"/>
-      <w:r>
-        <w:rPr>
-          <w:rFonts w:cs="Times New Roman"/>
-          <w:szCs w:val="24"/>
-        </w:rPr>
-        <w:t>overlayed</w:t>
-      </w:r>
-      <w:proofErr w:type="spellEnd"/>
+      <w:commentRangeStart w:id="3"/>
+      <w:r>
+        <w:rPr>
+          <w:rFonts w:cs="Times New Roman"/>
+          <w:szCs w:val="24"/>
+        </w:rPr>
+        <w:t>205</w:t>
+      </w:r>
+      <w:commentRangeEnd w:id="3"/>
+      <w:r>
+        <w:rPr>
+          <w:rStyle w:val="CommentReference"/>
+        </w:rPr>
+        <w:commentReference w:id="3"/>
+      </w:r>
+      <w:r>
+        <w:rPr>
+          <w:rFonts w:cs="Times New Roman"/>
+          <w:szCs w:val="24"/>
+        </w:rPr>
+        <w:t xml:space="preserve"> MAGs were recovered from our freshwater metagenomic time series. The taxonomic classification of each MAG is </w:t>
+      </w:r>
+      <w:r>
+        <w:rPr>
+          <w:rFonts w:cs="Times New Roman"/>
+          <w:szCs w:val="24"/>
+        </w:rPr>
+        <w:t>overlaid</w:t>
+      </w:r>
       <w:r>
         <w:rPr>
           <w:rFonts w:cs="Times New Roman"/>
@@ -287,6 +382,25 @@
       <w:r>
         <w:t>hotosynthesis</w:t>
       </w:r>
+      <w:r>
+        <w:t xml:space="preserve"> and Carbon </w:t>
+      </w:r>
+      <w:commentRangeStart w:id="4"/>
+      <w:r>
+        <w:t>Cycling</w:t>
+      </w:r>
+      <w:commentRangeEnd w:id="4"/>
+      <w:r>
+        <w:rPr>
+          <w:rStyle w:val="CommentReference"/>
+          <w:rFonts w:eastAsiaTheme="minorHAnsi" w:cstheme="minorBidi"/>
+          <w:b w:val="0"/>
+        </w:rPr>
+        <w:commentReference w:id="4"/>
+      </w:r>
+      <w:r>
+        <w:t xml:space="preserve"> </w:t>
+      </w:r>
     </w:p>
     <w:p>
       <w:r>
@@ -301,7 +415,13 @@
       </w:r>
       <w:proofErr w:type="spellEnd"/>
       <w:r>
-        <w:t xml:space="preserve"> pathway, as well as fix nitrogen and consume N-acetyl-glucosamine (NAG). In Trout Bog, </w:t>
+        <w:t xml:space="preserve"> </w:t>
+      </w:r>
+      <w:r>
+        <w:t xml:space="preserve">(CBB) </w:t>
+      </w:r>
+      <w:r>
+        <w:t xml:space="preserve">pathway, as well as fix nitrogen and consume N-acetyl-glucosamine (NAG). In Trout Bog, </w:t>
       </w:r>
       <w:proofErr w:type="spellStart"/>
       <w:r>
@@ -327,19 +447,25 @@
       <w:r>
         <w:t xml:space="preserve"> possess pathways for the degradation of ethanol, citrate, and a variety of sugars. A second primary producer found in Lake Mendota is a member of </w:t>
       </w:r>
+      <w:commentRangeStart w:id="5"/>
       <w:proofErr w:type="spellStart"/>
       <w:r>
         <w:t>Burkholderiales</w:t>
       </w:r>
-      <w:proofErr w:type="spellEnd"/>
-      <w:r>
-        <w:t>. This population fixes carbon via the Calvin-Benson-</w:t>
-      </w:r>
-      <w:proofErr w:type="spellStart"/>
-      <w:r>
-        <w:t>Bassham</w:t>
-      </w:r>
-      <w:proofErr w:type="spellEnd"/>
+      <w:commentRangeEnd w:id="5"/>
+      <w:proofErr w:type="spellEnd"/>
+      <w:r>
+        <w:rPr>
+          <w:rStyle w:val="CommentReference"/>
+        </w:rPr>
+        <w:commentReference w:id="5"/>
+      </w:r>
+      <w:r>
+        <w:t>. This population fixes carb</w:t>
+      </w:r>
+      <w:r>
+        <w:t>on via the CBB</w:t>
+      </w:r>
       <w:r>
         <w:t xml:space="preserve"> pathway and uses </w:t>
       </w:r>
@@ -349,7 +475,13 @@
       </w:r>
       <w:proofErr w:type="spellEnd"/>
       <w:r>
-        <w:t xml:space="preserve"> photosynthesis. It can potential degrade a large number of compounds including salicylate, citrate, ethanol, glycolate, and several sugars.</w:t>
+        <w:t xml:space="preserve"> photosynthesis. It can potential</w:t>
+      </w:r>
+      <w:r>
+        <w:t>ly</w:t>
+      </w:r>
+      <w:r>
+        <w:t xml:space="preserve"> degrade a large number of compounds including salicylate, citrate, ethanol, glycolate, and several sugars.</w:t>
       </w:r>
     </w:p>
     <w:p>
@@ -357,7 +489,15 @@
         <w:t xml:space="preserve">Photoheterotrophs, which use photosynthesis for energy generation rather than primary production, were also detected. </w:t>
       </w:r>
       <w:r>
-        <w:t xml:space="preserve">In Lake Mendota, photoheterotrophs include </w:t>
+        <w:t xml:space="preserve">In Lake Mendota, </w:t>
+      </w:r>
+      <w:proofErr w:type="spellStart"/>
+      <w:r>
+        <w:t>photoheterotrophs</w:t>
+      </w:r>
+      <w:proofErr w:type="spellEnd"/>
+      <w:r>
+        <w:t xml:space="preserve"> include </w:t>
       </w:r>
       <w:proofErr w:type="spellStart"/>
       <w:r>
@@ -388,17 +528,29 @@
       </w:r>
       <w:proofErr w:type="spellStart"/>
       <w:r>
+        <w:rPr>
+          <w:i/>
+        </w:rPr>
         <w:t>Polynucleobacter</w:t>
       </w:r>
       <w:proofErr w:type="spellEnd"/>
       <w:r>
+        <w:rPr>
+          <w:i/>
+        </w:rPr>
         <w:t xml:space="preserve"> </w:t>
       </w:r>
       <w:proofErr w:type="spellStart"/>
       <w:r>
+        <w:rPr>
+          <w:i/>
+        </w:rPr>
         <w:t>necessariu</w:t>
       </w:r>
       <w:r>
+        <w:rPr>
+          <w:i/>
+        </w:rPr>
         <w:t>s</w:t>
       </w:r>
       <w:proofErr w:type="spellEnd"/>
@@ -415,6 +567,9 @@
       </w:r>
       <w:proofErr w:type="spellStart"/>
       <w:r>
+        <w:rPr>
+          <w:i/>
+        </w:rPr>
         <w:t>Albidiferax</w:t>
       </w:r>
       <w:proofErr w:type="spellEnd"/>
@@ -423,11 +578,20 @@
       </w:r>
       <w:proofErr w:type="spellStart"/>
       <w:r>
+        <w:rPr>
+          <w:i/>
+        </w:rPr>
         <w:t>Rhodoferax</w:t>
       </w:r>
       <w:proofErr w:type="spellEnd"/>
       <w:r>
-        <w:t>. This MAG potentially reduces nitrite, oxidizes sulfide, and degrades salicylate, glycolate, acetate, fructose, and galactose.</w:t>
+        <w:t xml:space="preserve">. This </w:t>
+      </w:r>
+      <w:r>
+        <w:t>population</w:t>
+      </w:r>
+      <w:r>
+        <w:t xml:space="preserve"> potentially reduces nitrite, oxidizes sulfide, and degrades salicylate, glycolate, acetate, fructose, and galactose.</w:t>
       </w:r>
     </w:p>
     <w:p>
@@ -448,7 +612,26 @@
       </w:r>
       <w:proofErr w:type="spellEnd"/>
       <w:r>
-        <w:t xml:space="preserve"> were observed in many phylogenetically diverse MAGs in both Trout Bog and Lake Mendota, and will be the subject of further study.</w:t>
+        <w:t xml:space="preserve"> were observed in</w:t>
+      </w:r>
+      <w:bookmarkStart w:id="6" w:name="_GoBack"/>
+      <w:bookmarkEnd w:id="6"/>
+      <w:r>
+        <w:t xml:space="preserve"> many phylogenetically diverse MAGs in both Trout Bog and Lake Mendota, and will be the subject of further </w:t>
+      </w:r>
+      <w:commentRangeStart w:id="7"/>
+      <w:r>
+        <w:t>study</w:t>
+      </w:r>
+      <w:commentRangeEnd w:id="7"/>
+      <w:r>
+        <w:rPr>
+          <w:rStyle w:val="CommentReference"/>
+        </w:rPr>
+        <w:commentReference w:id="7"/>
+      </w:r>
+      <w:r>
+        <w:t>.</w:t>
       </w:r>
     </w:p>
     <w:p>
@@ -463,6 +646,9 @@
       </w:r>
       <w:r>
         <w:t xml:space="preserve"> in freshwater</w:t>
+      </w:r>
+      <w:r>
+        <w:t xml:space="preserve"> (cite).</w:t>
       </w:r>
     </w:p>
     <w:p>
@@ -472,7 +658,7 @@
         </w:rPr>
         <w:lastRenderedPageBreak/>
         <w:drawing>
-          <wp:inline distT="0" distB="0" distL="0" distR="0">
+          <wp:inline distT="0" distB="0" distL="0" distR="0" wp14:anchorId="4E831D0E" wp14:editId="16FE91F5">
             <wp:extent cx="4973925" cy="4541144"/>
             <wp:effectExtent l="0" t="0" r="0" b="0"/>
             <wp:docPr id="2" name="Picture 2"/>
@@ -487,7 +673,7 @@
                     <pic:cNvPicPr/>
                   </pic:nvPicPr>
                   <pic:blipFill>
-                    <a:blip r:embed="rId5">
+                    <a:blip r:embed="rId7">
                       <a:extLst>
                         <a:ext uri="{28A0092B-C50C-407E-A947-70E740481C1C}">
                           <a14:useLocalDpi xmlns:a14="http://schemas.microsoft.com/office/drawing/2010/main" val="0"/>
@@ -525,7 +711,29 @@
         <w:t xml:space="preserve">Figure 2. Photosynthesis in Lake Mendota and Trout Bog. </w:t>
       </w:r>
       <w:r>
-        <w:t xml:space="preserve">Both systems contain photoautotrophs and photoheterotrophs, but taxa and pathways vary between lakes. Lake Mendota phototrophs are aerobic and fix carbon via the </w:t>
+        <w:t xml:space="preserve">Both systems contain </w:t>
+      </w:r>
+      <w:commentRangeStart w:id="8"/>
+      <w:r>
+        <w:t>photoautotrophs</w:t>
+      </w:r>
+      <w:commentRangeEnd w:id="8"/>
+      <w:r>
+        <w:rPr>
+          <w:rStyle w:val="CommentReference"/>
+        </w:rPr>
+        <w:commentReference w:id="8"/>
+      </w:r>
+      <w:r>
+        <w:t xml:space="preserve"> and </w:t>
+      </w:r>
+      <w:proofErr w:type="spellStart"/>
+      <w:r>
+        <w:t>photoheterotrophs</w:t>
+      </w:r>
+      <w:proofErr w:type="spellEnd"/>
+      <w:r>
+        <w:t xml:space="preserve">, but taxa and pathways vary between lakes. Lake Mendota phototrophs are aerobic and fix carbon via the </w:t>
       </w:r>
       <w:proofErr w:type="spellStart"/>
       <w:r>
@@ -630,7 +838,7 @@
       </w:pPr>
       <w:r>
         <w:lastRenderedPageBreak/>
-        <w:t>Carbon Cycling</w:t>
+        <w:t>Degradation of Aquatic and Terrestrial Carbon</w:t>
       </w:r>
     </w:p>
     <w:p>
@@ -653,7 +861,29 @@
           <w:rFonts w:cs="Times New Roman"/>
           <w:szCs w:val="24"/>
         </w:rPr>
-        <w:t xml:space="preserve"> are shared between Trout Bog and Lake Mendota. As previously mentioned, algal sugars are a common carbon source, and photoautotrophs such as Cyanobacteria and </w:t>
+        <w:t xml:space="preserve"> are shared between Trout Bog and Lake </w:t>
+      </w:r>
+      <w:commentRangeStart w:id="9"/>
+      <w:r>
+        <w:rPr>
+          <w:rFonts w:cs="Times New Roman"/>
+          <w:szCs w:val="24"/>
+        </w:rPr>
+        <w:t>Mendota</w:t>
+      </w:r>
+      <w:commentRangeEnd w:id="9"/>
+      <w:r>
+        <w:rPr>
+          <w:rStyle w:val="CommentReference"/>
+        </w:rPr>
+        <w:commentReference w:id="9"/>
+      </w:r>
+      <w:r>
+        <w:rPr>
+          <w:rFonts w:cs="Times New Roman"/>
+          <w:szCs w:val="24"/>
+        </w:rPr>
+        <w:t xml:space="preserve">. As previously mentioned, algal sugars are a common carbon source, and photoautotrophs such as Cyanobacteria and </w:t>
       </w:r>
       <w:proofErr w:type="spellStart"/>
       <w:r>
@@ -708,7 +938,23 @@
           <w:rFonts w:cs="Times New Roman"/>
           <w:szCs w:val="24"/>
         </w:rPr>
-        <w:t xml:space="preserve"> and fluvic acids from its surrounding mat of sphagnum. Members of  </w:t>
+        <w:t xml:space="preserve"> and </w:t>
+      </w:r>
+      <w:proofErr w:type="spellStart"/>
+      <w:r>
+        <w:rPr>
+          <w:rFonts w:cs="Times New Roman"/>
+          <w:szCs w:val="24"/>
+        </w:rPr>
+        <w:t>fluvic</w:t>
+      </w:r>
+      <w:proofErr w:type="spellEnd"/>
+      <w:r>
+        <w:rPr>
+          <w:rFonts w:cs="Times New Roman"/>
+          <w:szCs w:val="24"/>
+        </w:rPr>
+        <w:t xml:space="preserve"> acids from its surrounding mat of sphagnum. Members of  </w:t>
       </w:r>
       <w:proofErr w:type="spellStart"/>
       <w:r>
@@ -724,7 +970,23 @@
           <w:rFonts w:cs="Times New Roman"/>
           <w:szCs w:val="24"/>
         </w:rPr>
-        <w:t xml:space="preserve">, Bacteroidetes, and </w:t>
+        <w:t xml:space="preserve">, </w:t>
+      </w:r>
+      <w:proofErr w:type="spellStart"/>
+      <w:r>
+        <w:rPr>
+          <w:rFonts w:cs="Times New Roman"/>
+          <w:szCs w:val="24"/>
+        </w:rPr>
+        <w:t>Bacteroidetes</w:t>
+      </w:r>
+      <w:proofErr w:type="spellEnd"/>
+      <w:r>
+        <w:rPr>
+          <w:rFonts w:cs="Times New Roman"/>
+          <w:szCs w:val="24"/>
+        </w:rPr>
+        <w:t xml:space="preserve">, and </w:t>
       </w:r>
       <w:proofErr w:type="spellStart"/>
       <w:r>
@@ -818,7 +1080,23 @@
           <w:rFonts w:cs="Times New Roman"/>
           <w:szCs w:val="24"/>
         </w:rPr>
-        <w:t>, and Actinobacteria in Trout Bog. Both lakes contain pathways for the degradation of cellulose and aromatic compounds such as salicylate.</w:t>
+        <w:t xml:space="preserve">, and </w:t>
+      </w:r>
+      <w:proofErr w:type="spellStart"/>
+      <w:r>
+        <w:rPr>
+          <w:rFonts w:cs="Times New Roman"/>
+          <w:szCs w:val="24"/>
+        </w:rPr>
+        <w:t>Actinobacteria</w:t>
+      </w:r>
+      <w:proofErr w:type="spellEnd"/>
+      <w:r>
+        <w:rPr>
+          <w:rFonts w:cs="Times New Roman"/>
+          <w:szCs w:val="24"/>
+        </w:rPr>
+        <w:t xml:space="preserve"> in Trout Bog. Both lakes contain pathways for the degradation of cellulose and aromatic compounds such as salicylate.</w:t>
       </w:r>
     </w:p>
     <w:p>
@@ -836,13 +1114,43 @@
         </w:rPr>
         <w:t xml:space="preserve">Another type of carbon degradation in freshwater is methylotrophy, the degradation of one carbon compounds such as methane, methanol, formaldehyde, or methylamines. </w:t>
       </w:r>
-      <w:proofErr w:type="spellStart"/>
-      <w:r>
-        <w:rPr>
-          <w:rFonts w:cs="Times New Roman"/>
-          <w:szCs w:val="24"/>
-        </w:rPr>
-        <w:t>Methylococcales</w:t>
+      <w:r>
+        <w:rPr>
+          <w:rFonts w:cs="Times New Roman"/>
+          <w:szCs w:val="24"/>
+        </w:rPr>
+        <w:t xml:space="preserve">Well-studied </w:t>
+      </w:r>
+      <w:proofErr w:type="spellStart"/>
+      <w:r>
+        <w:rPr>
+          <w:rFonts w:cs="Times New Roman"/>
+          <w:szCs w:val="24"/>
+        </w:rPr>
+        <w:t>methylotrophs</w:t>
+      </w:r>
+      <w:proofErr w:type="spellEnd"/>
+      <w:r>
+        <w:rPr>
+          <w:rFonts w:cs="Times New Roman"/>
+          <w:szCs w:val="24"/>
+        </w:rPr>
+        <w:t xml:space="preserve"> </w:t>
+      </w:r>
+      <w:proofErr w:type="spellStart"/>
+      <w:r>
+        <w:rPr>
+          <w:rFonts w:cs="Times New Roman"/>
+          <w:szCs w:val="24"/>
+        </w:rPr>
+        <w:t>Methyl</w:t>
+      </w:r>
+      <w:r>
+        <w:rPr>
+          <w:rFonts w:cs="Times New Roman"/>
+          <w:szCs w:val="24"/>
+        </w:rPr>
+        <w:t>ococcales</w:t>
       </w:r>
       <w:proofErr w:type="spellEnd"/>
       <w:r>
@@ -866,14 +1174,30 @@
           <w:rFonts w:cs="Times New Roman"/>
           <w:szCs w:val="24"/>
         </w:rPr>
-        <w:t xml:space="preserve">, well-known methylotrophs, are present in both lakes. </w:t>
-      </w:r>
-      <w:r>
-        <w:rPr>
-          <w:rFonts w:cs="Times New Roman"/>
-          <w:szCs w:val="24"/>
-        </w:rPr>
-        <w:t xml:space="preserve">Lake Mendota additionally contains methylotrophs belonging to </w:t>
+        <w:t xml:space="preserve"> are present in both lakes. </w:t>
+      </w:r>
+      <w:r>
+        <w:rPr>
+          <w:rFonts w:cs="Times New Roman"/>
+          <w:szCs w:val="24"/>
+        </w:rPr>
+        <w:t xml:space="preserve">Lake Mendota additionally contains </w:t>
+      </w:r>
+      <w:proofErr w:type="spellStart"/>
+      <w:r>
+        <w:rPr>
+          <w:rFonts w:cs="Times New Roman"/>
+          <w:szCs w:val="24"/>
+        </w:rPr>
+        <w:t>methylotrophs</w:t>
+      </w:r>
+      <w:proofErr w:type="spellEnd"/>
+      <w:r>
+        <w:rPr>
+          <w:rFonts w:cs="Times New Roman"/>
+          <w:szCs w:val="24"/>
+        </w:rPr>
+        <w:t xml:space="preserve"> belonging to </w:t>
       </w:r>
       <w:proofErr w:type="spellStart"/>
       <w:r>
@@ -905,7 +1229,23 @@
           <w:rFonts w:cs="Times New Roman"/>
           <w:szCs w:val="24"/>
         </w:rPr>
-        <w:t xml:space="preserve">, while additional methylotrophs in Trout Bog include </w:t>
+        <w:t xml:space="preserve">, while additional </w:t>
+      </w:r>
+      <w:proofErr w:type="spellStart"/>
+      <w:r>
+        <w:rPr>
+          <w:rFonts w:cs="Times New Roman"/>
+          <w:szCs w:val="24"/>
+        </w:rPr>
+        <w:t>methylotrophs</w:t>
+      </w:r>
+      <w:proofErr w:type="spellEnd"/>
+      <w:r>
+        <w:rPr>
+          <w:rFonts w:cs="Times New Roman"/>
+          <w:szCs w:val="24"/>
+        </w:rPr>
+        <w:t xml:space="preserve"> in Trout Bog include </w:t>
       </w:r>
       <w:proofErr w:type="spellStart"/>
       <w:r>
@@ -971,6 +1311,7 @@
         </w:rPr>
         <w:t xml:space="preserve">, and </w:t>
       </w:r>
+      <w:commentRangeStart w:id="10"/>
       <w:proofErr w:type="spellStart"/>
       <w:r>
         <w:rPr>
@@ -979,7 +1320,14 @@
         </w:rPr>
         <w:t>Solirubrobacterales</w:t>
       </w:r>
-      <w:proofErr w:type="spellEnd"/>
+      <w:commentRangeEnd w:id="10"/>
+      <w:proofErr w:type="spellEnd"/>
+      <w:r>
+        <w:rPr>
+          <w:rStyle w:val="CommentReference"/>
+        </w:rPr>
+        <w:commentReference w:id="10"/>
+      </w:r>
       <w:r>
         <w:rPr>
           <w:rFonts w:cs="Times New Roman"/>
@@ -1001,22 +1349,6 @@
           <w:rFonts w:cs="Times New Roman"/>
           <w:szCs w:val="24"/>
         </w:rPr>
-        <w:t xml:space="preserve">Non-photosynthetic bacteria also fix carbon in freshwater. </w:t>
-      </w:r>
-    </w:p>
-    <w:p>
-      <w:pPr>
-        <w:jc w:val="both"/>
-        <w:rPr>
-          <w:rFonts w:cs="Times New Roman"/>
-          <w:szCs w:val="24"/>
-        </w:rPr>
-      </w:pPr>
-      <w:r>
-        <w:rPr>
-          <w:rFonts w:cs="Times New Roman"/>
-          <w:szCs w:val="24"/>
-        </w:rPr>
         <w:t xml:space="preserve">A final carbon source to consider in freshwater is cannibalization of bacteria. A MAG from bacterial predator </w:t>
       </w:r>
       <w:proofErr w:type="spellStart"/>
@@ -1065,7 +1397,23 @@
           <w:rFonts w:cs="Times New Roman"/>
           <w:szCs w:val="24"/>
         </w:rPr>
-        <w:t xml:space="preserve"> and Bacteroidetes can degrade these compounds in both lakes, while Lake Mendota additionally contains degraders from Cyanobacteria, </w:t>
+        <w:t xml:space="preserve"> and </w:t>
+      </w:r>
+      <w:proofErr w:type="spellStart"/>
+      <w:r>
+        <w:rPr>
+          <w:rFonts w:cs="Times New Roman"/>
+          <w:szCs w:val="24"/>
+        </w:rPr>
+        <w:t>Bacteroidetes</w:t>
+      </w:r>
+      <w:proofErr w:type="spellEnd"/>
+      <w:r>
+        <w:rPr>
+          <w:rFonts w:cs="Times New Roman"/>
+          <w:szCs w:val="24"/>
+        </w:rPr>
+        <w:t xml:space="preserve"> can degrade these compounds in both lakes, while Lake Mendota additionally contains degraders from Cyanobacteria, </w:t>
       </w:r>
       <w:proofErr w:type="spellStart"/>
       <w:r>
@@ -1081,7 +1429,23 @@
           <w:rFonts w:cs="Times New Roman"/>
           <w:szCs w:val="24"/>
         </w:rPr>
-        <w:t xml:space="preserve">, and Actinobacteria and Trout Bog contains degraders from </w:t>
+        <w:t xml:space="preserve">, and </w:t>
+      </w:r>
+      <w:proofErr w:type="spellStart"/>
+      <w:r>
+        <w:rPr>
+          <w:rFonts w:cs="Times New Roman"/>
+          <w:szCs w:val="24"/>
+        </w:rPr>
+        <w:t>Actinobacteria</w:t>
+      </w:r>
+      <w:proofErr w:type="spellEnd"/>
+      <w:r>
+        <w:rPr>
+          <w:rFonts w:cs="Times New Roman"/>
+          <w:szCs w:val="24"/>
+        </w:rPr>
+        <w:t xml:space="preserve"> and Trout Bog contains degraders from </w:t>
       </w:r>
       <w:proofErr w:type="spellStart"/>
       <w:r>
@@ -1115,6 +1479,7 @@
         </w:rPr>
         <w:t xml:space="preserve">, and </w:t>
       </w:r>
+      <w:commentRangeStart w:id="11"/>
       <w:proofErr w:type="spellStart"/>
       <w:r>
         <w:rPr>
@@ -1123,7 +1488,14 @@
         </w:rPr>
         <w:t>Helicobacterales</w:t>
       </w:r>
-      <w:proofErr w:type="spellEnd"/>
+      <w:commentRangeEnd w:id="11"/>
+      <w:proofErr w:type="spellEnd"/>
+      <w:r>
+        <w:rPr>
+          <w:rStyle w:val="CommentReference"/>
+        </w:rPr>
+        <w:commentReference w:id="11"/>
+      </w:r>
       <w:r>
         <w:rPr>
           <w:rFonts w:cs="Times New Roman"/>
@@ -1245,8 +1617,9 @@
           <w:noProof/>
           <w:szCs w:val="24"/>
         </w:rPr>
+        <w:lastRenderedPageBreak/>
         <w:drawing>
-          <wp:anchor distT="0" distB="0" distL="114300" distR="114300" simplePos="0" relativeHeight="251661312" behindDoc="1" locked="0" layoutInCell="1" allowOverlap="1">
+          <wp:anchor distT="0" distB="0" distL="114300" distR="114300" simplePos="0" relativeHeight="251661312" behindDoc="1" locked="0" layoutInCell="1" allowOverlap="1" wp14:anchorId="3F321EC0" wp14:editId="00D26ED1">
             <wp:simplePos x="0" y="0"/>
             <wp:positionH relativeFrom="margin">
               <wp:align>center</wp:align>
@@ -1277,7 +1650,7 @@
                     <pic:cNvPicPr/>
                   </pic:nvPicPr>
                   <pic:blipFill>
-                    <a:blip r:embed="rId6">
+                    <a:blip r:embed="rId8">
                       <a:extLst>
                         <a:ext uri="{28A0092B-C50C-407E-A947-70E740481C1C}">
                           <a14:useLocalDpi xmlns:a14="http://schemas.microsoft.com/office/drawing/2010/main" val="0"/>
@@ -1499,7 +1872,29 @@
           <w:rFonts w:cs="Times New Roman"/>
           <w:szCs w:val="24"/>
         </w:rPr>
-        <w:t>also shows pathways consistent with cultured relatives.</w:t>
+        <w:t xml:space="preserve">also shows pathways consistent with cultured </w:t>
+      </w:r>
+      <w:commentRangeStart w:id="12"/>
+      <w:r>
+        <w:rPr>
+          <w:rFonts w:cs="Times New Roman"/>
+          <w:szCs w:val="24"/>
+        </w:rPr>
+        <w:t>relatives</w:t>
+      </w:r>
+      <w:commentRangeEnd w:id="12"/>
+      <w:r>
+        <w:rPr>
+          <w:rStyle w:val="CommentReference"/>
+        </w:rPr>
+        <w:commentReference w:id="12"/>
+      </w:r>
+      <w:r>
+        <w:rPr>
+          <w:rFonts w:cs="Times New Roman"/>
+          <w:szCs w:val="24"/>
+        </w:rPr>
+        <w:t>.</w:t>
       </w:r>
     </w:p>
     <w:p>
@@ -1574,6 +1969,7 @@
           <w:b/>
           <w:szCs w:val="24"/>
         </w:rPr>
+        <w:lastRenderedPageBreak/>
         <w:t>Nitrogen Cycling</w:t>
       </w:r>
     </w:p>
@@ -1597,74 +1993,370 @@
           <w:rFonts w:cs="Times New Roman"/>
           <w:szCs w:val="24"/>
         </w:rPr>
-        <w:t xml:space="preserve">In Mendota, very few MAGs have the ability to fix nitrogen and they belong mainly to Cyanobacteria. Conversely, many MAGs in Trout Bog contain nitrogenase genes, and they are in phylogenetically diverse populations. Similarly, few MAGs were found in Lake Mendota with the genes for nitrification and none were found with the genes for denitrification, while many were found with both processes in Trout Bog. </w:t>
-      </w:r>
-    </w:p>
-    <w:p>
-      <w:pPr>
-        <w:jc w:val="both"/>
-        <w:rPr>
-          <w:rFonts w:cs="Times New Roman"/>
-          <w:szCs w:val="24"/>
-        </w:rPr>
-      </w:pPr>
-      <w:r>
-        <w:rPr>
-          <w:rFonts w:cs="Times New Roman"/>
-          <w:szCs w:val="24"/>
-        </w:rPr>
-        <w:t xml:space="preserve">Non-proteinogenic amino acids have been suggested as a major pool of dissolved organic nitrogen in freshwater, and our results support that. Pathways for biosynthesis of putrescine, spermidine, and </w:t>
-      </w:r>
-      <w:proofErr w:type="spellStart"/>
-      <w:r>
-        <w:rPr>
-          <w:rFonts w:cs="Times New Roman"/>
-          <w:szCs w:val="24"/>
-        </w:rPr>
-        <w:t>canavine</w:t>
-      </w:r>
-      <w:proofErr w:type="spellEnd"/>
-      <w:r>
-        <w:rPr>
-          <w:rFonts w:cs="Times New Roman"/>
-          <w:szCs w:val="24"/>
-        </w:rPr>
-        <w:t xml:space="preserve">, as well as their corresponding transporters, were widespread in both lakes. </w:t>
-      </w:r>
-    </w:p>
-    <w:p>
-      <w:pPr>
-        <w:jc w:val="both"/>
-        <w:rPr>
-          <w:rFonts w:cs="Times New Roman"/>
-          <w:szCs w:val="24"/>
-        </w:rPr>
-      </w:pPr>
-      <w:r>
-        <w:rPr>
-          <w:rFonts w:cs="Times New Roman"/>
-          <w:szCs w:val="24"/>
-        </w:rPr>
-        <w:t>Nitrogen table or figure?</w:t>
-      </w:r>
-      <w:bookmarkStart w:id="0" w:name="_GoBack"/>
-      <w:bookmarkEnd w:id="0"/>
-    </w:p>
-    <w:p>
-      <w:pPr>
-        <w:jc w:val="both"/>
+        <w:t xml:space="preserve">In Mendota, very few MAGs have the ability to fix nitrogen and they belong mainly to Cyanobacteria. Conversely, many MAGs in Trout Bog contain nitrogenase genes, and they are in phylogenetically diverse populations. Similarly, </w:t>
+      </w:r>
+      <w:r>
+        <w:rPr>
+          <w:rFonts w:cs="Times New Roman"/>
+          <w:szCs w:val="24"/>
+        </w:rPr>
+        <w:t>no</w:t>
+      </w:r>
+      <w:r>
+        <w:rPr>
+          <w:rFonts w:cs="Times New Roman"/>
+          <w:szCs w:val="24"/>
+        </w:rPr>
+        <w:t xml:space="preserve"> MAGs were found in Lake Mendota with </w:t>
+      </w:r>
+      <w:r>
+        <w:rPr>
+          <w:rFonts w:cs="Times New Roman"/>
+          <w:szCs w:val="24"/>
+        </w:rPr>
+        <w:t>the genes for nitrification or</w:t>
+      </w:r>
+      <w:r>
+        <w:rPr>
+          <w:rFonts w:cs="Times New Roman"/>
+          <w:szCs w:val="24"/>
+        </w:rPr>
+        <w:t xml:space="preserve"> denitrification, while many were found with both processes in Trout </w:t>
+      </w:r>
+      <w:commentRangeStart w:id="13"/>
+      <w:r>
+        <w:rPr>
+          <w:rFonts w:cs="Times New Roman"/>
+          <w:szCs w:val="24"/>
+        </w:rPr>
+        <w:t>Bog</w:t>
+      </w:r>
+      <w:commentRangeEnd w:id="13"/>
+      <w:r>
+        <w:rPr>
+          <w:rStyle w:val="CommentReference"/>
+        </w:rPr>
+        <w:commentReference w:id="13"/>
+      </w:r>
+      <w:r>
+        <w:rPr>
+          <w:rFonts w:cs="Times New Roman"/>
+          <w:szCs w:val="24"/>
+        </w:rPr>
+        <w:t xml:space="preserve">. </w:t>
+      </w:r>
+    </w:p>
+    <w:p>
+      <w:pPr>
+        <w:jc w:val="both"/>
+        <w:rPr>
+          <w:rFonts w:cs="Times New Roman"/>
+          <w:szCs w:val="24"/>
+        </w:rPr>
+      </w:pPr>
+      <w:r>
+        <w:rPr>
+          <w:rFonts w:cs="Times New Roman"/>
+          <w:szCs w:val="24"/>
+        </w:rPr>
+        <w:t>Non-</w:t>
+      </w:r>
+      <w:proofErr w:type="spellStart"/>
+      <w:r>
+        <w:rPr>
+          <w:rFonts w:cs="Times New Roman"/>
+          <w:szCs w:val="24"/>
+        </w:rPr>
+        <w:t>proteinogenic</w:t>
+      </w:r>
+      <w:proofErr w:type="spellEnd"/>
+      <w:r>
+        <w:rPr>
+          <w:rFonts w:cs="Times New Roman"/>
+          <w:szCs w:val="24"/>
+        </w:rPr>
+        <w:t xml:space="preserve"> amino acids </w:t>
+      </w:r>
+      <w:r>
+        <w:rPr>
+          <w:rFonts w:cs="Times New Roman"/>
+          <w:szCs w:val="24"/>
+        </w:rPr>
+        <w:t xml:space="preserve">and polyamines </w:t>
+      </w:r>
+      <w:r>
+        <w:rPr>
+          <w:rFonts w:cs="Times New Roman"/>
+          <w:szCs w:val="24"/>
+        </w:rPr>
+        <w:t xml:space="preserve">have been suggested as a major pool of dissolved organic nitrogen in freshwater. Pathways for biosynthesis of putrescine, spermidine, and </w:t>
+      </w:r>
+      <w:proofErr w:type="spellStart"/>
+      <w:r>
+        <w:rPr>
+          <w:rFonts w:cs="Times New Roman"/>
+          <w:szCs w:val="24"/>
+        </w:rPr>
+        <w:t>cana</w:t>
+      </w:r>
+      <w:r>
+        <w:rPr>
+          <w:rFonts w:cs="Times New Roman"/>
+          <w:szCs w:val="24"/>
+        </w:rPr>
+        <w:t>van</w:t>
+      </w:r>
+      <w:r>
+        <w:rPr>
+          <w:rFonts w:cs="Times New Roman"/>
+          <w:szCs w:val="24"/>
+        </w:rPr>
+        <w:t>ine</w:t>
+      </w:r>
+      <w:proofErr w:type="spellEnd"/>
+      <w:r>
+        <w:rPr>
+          <w:rFonts w:cs="Times New Roman"/>
+          <w:szCs w:val="24"/>
+        </w:rPr>
+        <w:t>, as well as their corresponding transporters, were widespread in both lakes</w:t>
+      </w:r>
+      <w:r>
+        <w:rPr>
+          <w:rFonts w:cs="Times New Roman"/>
+          <w:szCs w:val="24"/>
+        </w:rPr>
+        <w:t>, supporting the importance of non-</w:t>
+      </w:r>
+      <w:proofErr w:type="spellStart"/>
+      <w:r>
+        <w:rPr>
+          <w:rFonts w:cs="Times New Roman"/>
+          <w:szCs w:val="24"/>
+        </w:rPr>
+        <w:t>proteinogenic</w:t>
+      </w:r>
+      <w:proofErr w:type="spellEnd"/>
+      <w:r>
+        <w:rPr>
+          <w:rFonts w:cs="Times New Roman"/>
+          <w:szCs w:val="24"/>
+        </w:rPr>
+        <w:t xml:space="preserve"> amino acids</w:t>
+      </w:r>
+      <w:r>
+        <w:rPr>
+          <w:rFonts w:cs="Times New Roman"/>
+          <w:szCs w:val="24"/>
+        </w:rPr>
+        <w:t xml:space="preserve"> and amino acid derivatives in</w:t>
+      </w:r>
+      <w:r>
+        <w:rPr>
+          <w:rFonts w:cs="Times New Roman"/>
+          <w:szCs w:val="24"/>
+        </w:rPr>
+        <w:t xml:space="preserve"> these </w:t>
+      </w:r>
+      <w:commentRangeStart w:id="14"/>
+      <w:r>
+        <w:rPr>
+          <w:rFonts w:cs="Times New Roman"/>
+          <w:szCs w:val="24"/>
+        </w:rPr>
+        <w:t>systems</w:t>
+      </w:r>
+      <w:commentRangeEnd w:id="14"/>
+      <w:r>
+        <w:rPr>
+          <w:rStyle w:val="CommentReference"/>
+        </w:rPr>
+        <w:commentReference w:id="14"/>
+      </w:r>
+      <w:r>
+        <w:rPr>
+          <w:rFonts w:cs="Times New Roman"/>
+          <w:szCs w:val="24"/>
+        </w:rPr>
+        <w:t xml:space="preserve">. </w:t>
+      </w:r>
+    </w:p>
+    <w:p>
+      <w:pPr>
+        <w:jc w:val="both"/>
+        <w:rPr>
+          <w:rFonts w:cs="Times New Roman"/>
+          <w:szCs w:val="24"/>
+        </w:rPr>
+      </w:pPr>
+    </w:p>
+    <w:p>
+      <w:pPr>
+        <w:jc w:val="both"/>
+        <w:rPr>
+          <w:rFonts w:cs="Times New Roman"/>
+          <w:szCs w:val="24"/>
+        </w:rPr>
+      </w:pPr>
+      <w:r>
+        <w:rPr>
+          <w:rFonts w:cs="Times New Roman"/>
+          <w:noProof/>
+          <w:szCs w:val="24"/>
+        </w:rPr>
+        <w:drawing>
+          <wp:inline distT="0" distB="0" distL="0" distR="0" wp14:anchorId="23F1EAD8" wp14:editId="12CB2CAD">
+            <wp:extent cx="5686425" cy="2162175"/>
+            <wp:effectExtent l="0" t="0" r="9525" b="9525"/>
+            <wp:docPr id="7" name="Picture 7" descr="E:\Lake_data\nitrogen_cycle_2017-06-12.png"/>
+            <wp:cNvGraphicFramePr>
+              <a:graphicFrameLocks xmlns:a="http://schemas.openxmlformats.org/drawingml/2006/main" noChangeAspect="1"/>
+            </wp:cNvGraphicFramePr>
+            <a:graphic xmlns:a="http://schemas.openxmlformats.org/drawingml/2006/main">
+              <a:graphicData uri="http://schemas.openxmlformats.org/drawingml/2006/picture">
+                <pic:pic xmlns:pic="http://schemas.openxmlformats.org/drawingml/2006/picture">
+                  <pic:nvPicPr>
+                    <pic:cNvPr id="0" name="Picture 1" descr="E:\Lake_data\nitrogen_cycle_2017-06-12.png"/>
+                    <pic:cNvPicPr>
+                      <a:picLocks noChangeAspect="1" noChangeArrowheads="1"/>
+                    </pic:cNvPicPr>
+                  </pic:nvPicPr>
+                  <pic:blipFill>
+                    <a:blip r:embed="rId9">
+                      <a:extLst>
+                        <a:ext uri="{28A0092B-C50C-407E-A947-70E740481C1C}">
+                          <a14:useLocalDpi xmlns:a14="http://schemas.microsoft.com/office/drawing/2010/main" val="0"/>
+                        </a:ext>
+                      </a:extLst>
+                    </a:blip>
+                    <a:srcRect/>
+                    <a:stretch>
+                      <a:fillRect/>
+                    </a:stretch>
+                  </pic:blipFill>
+                  <pic:spPr bwMode="auto">
+                    <a:xfrm>
+                      <a:off x="0" y="0"/>
+                      <a:ext cx="5686425" cy="2162175"/>
+                    </a:xfrm>
+                    <a:prstGeom prst="rect">
+                      <a:avLst/>
+                    </a:prstGeom>
+                    <a:noFill/>
+                    <a:ln>
+                      <a:noFill/>
+                    </a:ln>
+                  </pic:spPr>
+                </pic:pic>
+              </a:graphicData>
+            </a:graphic>
+          </wp:inline>
+        </w:drawing>
+      </w:r>
+    </w:p>
+    <w:p>
+      <w:pPr>
+        <w:jc w:val="both"/>
+        <w:rPr>
+          <w:rFonts w:cs="Times New Roman"/>
+          <w:szCs w:val="24"/>
+        </w:rPr>
+      </w:pPr>
+      <w:r>
         <w:rPr>
           <w:rFonts w:cs="Times New Roman"/>
           <w:b/>
           <w:szCs w:val="24"/>
         </w:rPr>
-      </w:pPr>
-      <w:r>
+        <w:t xml:space="preserve">Figure 4. Nitrogen cycling in Trout Bog and Lake Mendota. </w:t>
+      </w:r>
+      <w:r>
+        <w:rPr>
+          <w:rFonts w:cs="Times New Roman"/>
+          <w:szCs w:val="24"/>
+        </w:rPr>
+        <w:t>Nitrogen fixation is found more frequently and in more phylogenetically diverse taxa than in Lake Mendota. Nitrification, while found in both lakes, is observed more frequently in Trout Bog, while no denitrification genes were found in MAGs from Lake Mendota. Many MAGs from both lakes contain genes encoding biosynthesis, degradation, and transport of non-</w:t>
+      </w:r>
+      <w:proofErr w:type="spellStart"/>
+      <w:r>
+        <w:rPr>
+          <w:rFonts w:cs="Times New Roman"/>
+          <w:szCs w:val="24"/>
+        </w:rPr>
+        <w:t>proteinogenic</w:t>
+      </w:r>
+      <w:proofErr w:type="spellEnd"/>
+      <w:r>
+        <w:rPr>
+          <w:rFonts w:cs="Times New Roman"/>
+          <w:szCs w:val="24"/>
+        </w:rPr>
+        <w:t xml:space="preserve"> amino acids and polyamines including </w:t>
+      </w:r>
+      <w:proofErr w:type="spellStart"/>
+      <w:r>
+        <w:rPr>
+          <w:rFonts w:cs="Times New Roman"/>
+          <w:szCs w:val="24"/>
+        </w:rPr>
+        <w:t>canavanine</w:t>
+      </w:r>
+      <w:proofErr w:type="spellEnd"/>
+      <w:r>
+        <w:rPr>
+          <w:rFonts w:cs="Times New Roman"/>
+          <w:szCs w:val="24"/>
+        </w:rPr>
+        <w:t xml:space="preserve">, putrescine, and </w:t>
+      </w:r>
+      <w:commentRangeStart w:id="15"/>
+      <w:r>
+        <w:rPr>
+          <w:rFonts w:cs="Times New Roman"/>
+          <w:szCs w:val="24"/>
+        </w:rPr>
+        <w:t>spermidine</w:t>
+      </w:r>
+      <w:commentRangeEnd w:id="15"/>
+      <w:r>
+        <w:rPr>
+          <w:rStyle w:val="CommentReference"/>
+        </w:rPr>
+        <w:commentReference w:id="15"/>
+      </w:r>
+      <w:r>
+        <w:rPr>
+          <w:rFonts w:cs="Times New Roman"/>
+          <w:szCs w:val="24"/>
+        </w:rPr>
+        <w:t>.</w:t>
+      </w:r>
+    </w:p>
+    <w:p>
+      <w:pPr>
+        <w:jc w:val="both"/>
         <w:rPr>
           <w:rFonts w:cs="Times New Roman"/>
           <w:b/>
           <w:szCs w:val="24"/>
         </w:rPr>
+      </w:pPr>
+    </w:p>
+    <w:p>
+      <w:pPr>
+        <w:jc w:val="both"/>
+        <w:rPr>
+          <w:rFonts w:cs="Times New Roman"/>
+          <w:b/>
+          <w:szCs w:val="24"/>
+        </w:rPr>
+      </w:pPr>
+      <w:r>
+        <w:rPr>
+          <w:rFonts w:cs="Times New Roman"/>
+          <w:b/>
+          <w:szCs w:val="24"/>
+        </w:rPr>
         <w:t>Sulfur Cycling</w:t>
       </w:r>
     </w:p>
@@ -1676,6 +2368,13 @@
           <w:szCs w:val="24"/>
         </w:rPr>
       </w:pPr>
+      <w:r>
+        <w:rPr>
+          <w:rFonts w:cs="Times New Roman"/>
+          <w:szCs w:val="24"/>
+        </w:rPr>
+        <w:t>Sulfur cycling is again relatively similar between Trout Bog and Lake Mendota in broad functions, if not the taxa responsible. Assimilatory sulfates reduction (where sulfates are incorporated into cell components) was more common than dissimilatory sulfate reduction (where sulfate is used as a terminal electron acceptor and sulfide is expelled outside the cell) in both systems. More pathways for sulfide oxidation were found in Trout Bog than in Lake Mendota.</w:t>
+      </w:r>
     </w:p>
     <w:p>
       <w:pPr>
@@ -1691,6 +2390,7 @@
           <w:b/>
           <w:szCs w:val="24"/>
         </w:rPr>
+        <w:lastRenderedPageBreak/>
         <w:t>Table 2</w:t>
       </w:r>
       <w:r>
@@ -1706,34 +2406,657 @@
           <w:rFonts w:cs="Times New Roman"/>
           <w:szCs w:val="24"/>
         </w:rPr>
-        <w:t>Sulfur oxidation and reduction are found in both lakes. However, Lake Mendota contains more pathways for reduction than oxidation, while Trout Bog leans towards oxidation of reduced sulfur. This is consistent with what we know about the sulfur compounds in each lake.</w:t>
-      </w:r>
-    </w:p>
-    <w:p>
-      <w:pPr>
-        <w:jc w:val="both"/>
-        <w:rPr>
-          <w:rFonts w:cs="Times New Roman"/>
-          <w:szCs w:val="24"/>
-        </w:rPr>
-      </w:pPr>
-      <w:r>
-        <w:rPr>
-          <w:rFonts w:cs="Times New Roman"/>
-          <w:szCs w:val="24"/>
-        </w:rPr>
-        <w:t xml:space="preserve">High levels of sulfate in </w:t>
-      </w:r>
-      <w:proofErr w:type="spellStart"/>
-      <w:r>
-        <w:rPr>
-          <w:rFonts w:cs="Times New Roman"/>
-          <w:szCs w:val="24"/>
-        </w:rPr>
-        <w:t>mendota</w:t>
-      </w:r>
-      <w:proofErr w:type="spellEnd"/>
-    </w:p>
+        <w:t xml:space="preserve">Sulfur oxidation and reduction are found in both lakes. However, Lake Mendota contains more pathways for reduction than oxidation, while Trout Bog leans towards oxidation of reduced </w:t>
+      </w:r>
+      <w:commentRangeStart w:id="16"/>
+      <w:r>
+        <w:rPr>
+          <w:rFonts w:cs="Times New Roman"/>
+          <w:szCs w:val="24"/>
+        </w:rPr>
+        <w:t>sulfur</w:t>
+      </w:r>
+      <w:commentRangeEnd w:id="16"/>
+      <w:r>
+        <w:rPr>
+          <w:rStyle w:val="CommentReference"/>
+        </w:rPr>
+        <w:commentReference w:id="16"/>
+      </w:r>
+      <w:r>
+        <w:rPr>
+          <w:rFonts w:cs="Times New Roman"/>
+          <w:szCs w:val="24"/>
+        </w:rPr>
+        <w:t xml:space="preserve">. </w:t>
+      </w:r>
+    </w:p>
+    <w:p>
+      <w:pPr>
+        <w:jc w:val="both"/>
+        <w:rPr>
+          <w:rFonts w:cs="Times New Roman"/>
+          <w:szCs w:val="24"/>
+        </w:rPr>
+      </w:pPr>
+    </w:p>
+    <w:tbl>
+      <w:tblPr>
+        <w:tblStyle w:val="GridTable2-Accent4"/>
+        <w:tblW w:w="0" w:type="auto"/>
+        <w:tblLook w:val="04A0" w:firstRow="1" w:lastRow="0" w:firstColumn="1" w:lastColumn="0" w:noHBand="0" w:noVBand="1"/>
+      </w:tblPr>
+      <w:tblGrid>
+        <w:gridCol w:w="3116"/>
+        <w:gridCol w:w="3117"/>
+        <w:gridCol w:w="3117"/>
+      </w:tblGrid>
+      <w:tr>
+        <w:trPr>
+          <w:cnfStyle w:val="100000000000" w:firstRow="1" w:lastRow="0" w:firstColumn="0" w:lastColumn="0" w:oddVBand="0" w:evenVBand="0" w:oddHBand="0" w:evenHBand="0" w:firstRowFirstColumn="0" w:firstRowLastColumn="0" w:lastRowFirstColumn="0" w:lastRowLastColumn="0"/>
+        </w:trPr>
+        <w:tc>
+          <w:tcPr>
+            <w:cnfStyle w:val="001000000000" w:firstRow="0" w:lastRow="0" w:firstColumn="1" w:lastColumn="0" w:oddVBand="0" w:evenVBand="0" w:oddHBand="0" w:evenHBand="0" w:firstRowFirstColumn="0" w:firstRowLastColumn="0" w:lastRowFirstColumn="0" w:lastRowLastColumn="0"/>
+            <w:tcW w:w="3116" w:type="dxa"/>
+          </w:tcPr>
+          <w:p/>
+        </w:tc>
+        <w:tc>
+          <w:tcPr>
+            <w:tcW w:w="3117" w:type="dxa"/>
+          </w:tcPr>
+          <w:p>
+            <w:pPr>
+              <w:cnfStyle w:val="100000000000" w:firstRow="1" w:lastRow="0" w:firstColumn="0" w:lastColumn="0" w:oddVBand="0" w:evenVBand="0" w:oddHBand="0" w:evenHBand="0" w:firstRowFirstColumn="0" w:firstRowLastColumn="0" w:lastRowFirstColumn="0" w:lastRowLastColumn="0"/>
+            </w:pPr>
+            <w:r>
+              <w:t>ME</w:t>
+            </w:r>
+          </w:p>
+        </w:tc>
+        <w:tc>
+          <w:tcPr>
+            <w:tcW w:w="3117" w:type="dxa"/>
+          </w:tcPr>
+          <w:p>
+            <w:pPr>
+              <w:cnfStyle w:val="100000000000" w:firstRow="1" w:lastRow="0" w:firstColumn="0" w:lastColumn="0" w:oddVBand="0" w:evenVBand="0" w:oddHBand="0" w:evenHBand="0" w:firstRowFirstColumn="0" w:firstRowLastColumn="0" w:lastRowFirstColumn="0" w:lastRowLastColumn="0"/>
+            </w:pPr>
+            <w:r>
+              <w:t>TB</w:t>
+            </w:r>
+          </w:p>
+        </w:tc>
+      </w:tr>
+      <w:tr>
+        <w:trPr>
+          <w:cnfStyle w:val="000000100000" w:firstRow="0" w:lastRow="0" w:firstColumn="0" w:lastColumn="0" w:oddVBand="0" w:evenVBand="0" w:oddHBand="1" w:evenHBand="0" w:firstRowFirstColumn="0" w:firstRowLastColumn="0" w:lastRowFirstColumn="0" w:lastRowLastColumn="0"/>
+        </w:trPr>
+        <w:tc>
+          <w:tcPr>
+            <w:cnfStyle w:val="001000000000" w:firstRow="0" w:lastRow="0" w:firstColumn="1" w:lastColumn="0" w:oddVBand="0" w:evenVBand="0" w:oddHBand="0" w:evenHBand="0" w:firstRowFirstColumn="0" w:firstRowLastColumn="0" w:lastRowFirstColumn="0" w:lastRowLastColumn="0"/>
+            <w:tcW w:w="3116" w:type="dxa"/>
+          </w:tcPr>
+          <w:p>
+            <w:r>
+              <w:t>Sulfate</w:t>
+            </w:r>
+            <w:r>
+              <w:t xml:space="preserve"> reduction (assimilatory)</w:t>
+            </w:r>
+          </w:p>
+        </w:tc>
+        <w:tc>
+          <w:tcPr>
+            <w:tcW w:w="3117" w:type="dxa"/>
+          </w:tcPr>
+          <w:p>
+            <w:pPr>
+              <w:cnfStyle w:val="000000100000" w:firstRow="0" w:lastRow="0" w:firstColumn="0" w:lastColumn="0" w:oddVBand="0" w:evenVBand="0" w:oddHBand="1" w:evenHBand="0" w:firstRowFirstColumn="0" w:firstRowLastColumn="0" w:lastRowFirstColumn="0" w:lastRowLastColumn="0"/>
+            </w:pPr>
+            <w:proofErr w:type="spellStart"/>
+            <w:r>
+              <w:t>Planctomyces</w:t>
+            </w:r>
+            <w:proofErr w:type="spellEnd"/>
+            <w:r>
+              <w:t xml:space="preserve">, </w:t>
+            </w:r>
+            <w:proofErr w:type="spellStart"/>
+            <w:r>
+              <w:t>Mycobacteraceae</w:t>
+            </w:r>
+            <w:proofErr w:type="spellEnd"/>
+            <w:r>
+              <w:t xml:space="preserve">, Cyanobacteria, </w:t>
+            </w:r>
+            <w:proofErr w:type="spellStart"/>
+            <w:r>
+              <w:t>Verrucomicrobia</w:t>
+            </w:r>
+            <w:proofErr w:type="spellEnd"/>
+            <w:r>
+              <w:t xml:space="preserve">, </w:t>
+            </w:r>
+            <w:proofErr w:type="spellStart"/>
+            <w:r>
+              <w:t>Sphingobacterales</w:t>
+            </w:r>
+            <w:proofErr w:type="spellEnd"/>
+            <w:r>
+              <w:t xml:space="preserve">, unclassified, </w:t>
+            </w:r>
+            <w:proofErr w:type="spellStart"/>
+            <w:r>
+              <w:t>Acidimicrobiales</w:t>
+            </w:r>
+            <w:proofErr w:type="spellEnd"/>
+            <w:r>
+              <w:t xml:space="preserve">, </w:t>
+            </w:r>
+            <w:proofErr w:type="spellStart"/>
+            <w:r>
+              <w:t>Rhodocyclaceae</w:t>
+            </w:r>
+            <w:proofErr w:type="spellEnd"/>
+            <w:r>
+              <w:t xml:space="preserve">, </w:t>
+            </w:r>
+            <w:proofErr w:type="spellStart"/>
+            <w:r>
+              <w:t>Methylophilales</w:t>
+            </w:r>
+            <w:proofErr w:type="spellEnd"/>
+            <w:r>
+              <w:t xml:space="preserve">, </w:t>
+            </w:r>
+            <w:proofErr w:type="spellStart"/>
+            <w:r>
+              <w:t>Methylococcales</w:t>
+            </w:r>
+            <w:proofErr w:type="spellEnd"/>
+            <w:r>
+              <w:t xml:space="preserve">, </w:t>
+            </w:r>
+            <w:proofErr w:type="spellStart"/>
+            <w:r>
+              <w:t>Chloroflexi</w:t>
+            </w:r>
+            <w:proofErr w:type="spellEnd"/>
+            <w:r>
+              <w:t xml:space="preserve">, </w:t>
+            </w:r>
+            <w:proofErr w:type="spellStart"/>
+            <w:r>
+              <w:t>Sphingomonadales</w:t>
+            </w:r>
+            <w:proofErr w:type="spellEnd"/>
+            <w:r>
+              <w:t xml:space="preserve">, </w:t>
+            </w:r>
+            <w:proofErr w:type="spellStart"/>
+            <w:r>
+              <w:t>Chlamydiales</w:t>
+            </w:r>
+            <w:proofErr w:type="spellEnd"/>
+            <w:r>
+              <w:t xml:space="preserve">, </w:t>
+            </w:r>
+            <w:proofErr w:type="spellStart"/>
+            <w:r>
+              <w:t>Burkholderiales</w:t>
+            </w:r>
+            <w:proofErr w:type="spellEnd"/>
+            <w:r>
+              <w:t xml:space="preserve">, </w:t>
+            </w:r>
+            <w:proofErr w:type="spellStart"/>
+            <w:r>
+              <w:t>Xanthomonadales</w:t>
+            </w:r>
+            <w:proofErr w:type="spellEnd"/>
+          </w:p>
+        </w:tc>
+        <w:tc>
+          <w:tcPr>
+            <w:tcW w:w="3117" w:type="dxa"/>
+          </w:tcPr>
+          <w:p>
+            <w:pPr>
+              <w:cnfStyle w:val="000000100000" w:firstRow="0" w:lastRow="0" w:firstColumn="0" w:lastColumn="0" w:oddVBand="0" w:evenVBand="0" w:oddHBand="1" w:evenHBand="0" w:firstRowFirstColumn="0" w:firstRowLastColumn="0" w:lastRowFirstColumn="0" w:lastRowLastColumn="0"/>
+            </w:pPr>
+            <w:proofErr w:type="spellStart"/>
+            <w:r>
+              <w:t>Methylococcales</w:t>
+            </w:r>
+            <w:proofErr w:type="spellEnd"/>
+            <w:r>
+              <w:t xml:space="preserve">, </w:t>
+            </w:r>
+            <w:proofErr w:type="spellStart"/>
+            <w:r>
+              <w:t>Verrucomicrobia</w:t>
+            </w:r>
+            <w:proofErr w:type="spellEnd"/>
+            <w:r>
+              <w:t xml:space="preserve">, </w:t>
+            </w:r>
+            <w:proofErr w:type="spellStart"/>
+            <w:r>
+              <w:t>Burkholderiaceae</w:t>
+            </w:r>
+            <w:proofErr w:type="spellEnd"/>
+            <w:r>
+              <w:t xml:space="preserve">, </w:t>
+            </w:r>
+            <w:proofErr w:type="spellStart"/>
+            <w:r>
+              <w:t>Chlorobiales</w:t>
+            </w:r>
+            <w:proofErr w:type="spellEnd"/>
+            <w:r>
+              <w:t xml:space="preserve">, </w:t>
+            </w:r>
+            <w:proofErr w:type="spellStart"/>
+            <w:r>
+              <w:t>Methylophilaceae</w:t>
+            </w:r>
+            <w:proofErr w:type="spellEnd"/>
+            <w:r>
+              <w:t xml:space="preserve">, </w:t>
+            </w:r>
+            <w:proofErr w:type="spellStart"/>
+            <w:r>
+              <w:t>Acidimicrobiaceae</w:t>
+            </w:r>
+            <w:proofErr w:type="spellEnd"/>
+            <w:r>
+              <w:t xml:space="preserve">, </w:t>
+            </w:r>
+            <w:proofErr w:type="spellStart"/>
+            <w:r>
+              <w:t>Actinobacteria</w:t>
+            </w:r>
+            <w:proofErr w:type="spellEnd"/>
+            <w:r>
+              <w:t xml:space="preserve">, </w:t>
+            </w:r>
+            <w:proofErr w:type="spellStart"/>
+            <w:r>
+              <w:t>Solibacterales</w:t>
+            </w:r>
+            <w:proofErr w:type="spellEnd"/>
+            <w:r>
+              <w:t xml:space="preserve">, </w:t>
+            </w:r>
+            <w:proofErr w:type="spellStart"/>
+            <w:r>
+              <w:t>Helicobacteracaea</w:t>
+            </w:r>
+            <w:proofErr w:type="spellEnd"/>
+            <w:r>
+              <w:t xml:space="preserve">, </w:t>
+            </w:r>
+            <w:proofErr w:type="spellStart"/>
+            <w:r>
+              <w:t>Sphingobacterales</w:t>
+            </w:r>
+            <w:proofErr w:type="spellEnd"/>
+            <w:r>
+              <w:t xml:space="preserve">, </w:t>
+            </w:r>
+            <w:proofErr w:type="spellStart"/>
+            <w:r>
+              <w:t>Holophagales</w:t>
+            </w:r>
+            <w:proofErr w:type="spellEnd"/>
+            <w:r>
+              <w:t xml:space="preserve">, </w:t>
+            </w:r>
+            <w:proofErr w:type="spellStart"/>
+            <w:r>
+              <w:t>Geobacteraceae</w:t>
+            </w:r>
+            <w:proofErr w:type="spellEnd"/>
+            <w:r>
+              <w:t xml:space="preserve">, </w:t>
+            </w:r>
+            <w:proofErr w:type="spellStart"/>
+            <w:r>
+              <w:t>Ignavibacteriaceae</w:t>
+            </w:r>
+            <w:proofErr w:type="spellEnd"/>
+            <w:r>
+              <w:t xml:space="preserve">, </w:t>
+            </w:r>
+            <w:proofErr w:type="spellStart"/>
+            <w:r>
+              <w:t>Bacteroidales</w:t>
+            </w:r>
+            <w:proofErr w:type="spellEnd"/>
+          </w:p>
+        </w:tc>
+      </w:tr>
+      <w:tr>
+        <w:tc>
+          <w:tcPr>
+            <w:cnfStyle w:val="001000000000" w:firstRow="0" w:lastRow="0" w:firstColumn="1" w:lastColumn="0" w:oddVBand="0" w:evenVBand="0" w:oddHBand="0" w:evenHBand="0" w:firstRowFirstColumn="0" w:firstRowLastColumn="0" w:lastRowFirstColumn="0" w:lastRowLastColumn="0"/>
+            <w:tcW w:w="3116" w:type="dxa"/>
+          </w:tcPr>
+          <w:p>
+            <w:r>
+              <w:t>Sulfate</w:t>
+            </w:r>
+            <w:r>
+              <w:t xml:space="preserve"> reduction (dissimilatory)</w:t>
+            </w:r>
+          </w:p>
+        </w:tc>
+        <w:tc>
+          <w:tcPr>
+            <w:tcW w:w="3117" w:type="dxa"/>
+          </w:tcPr>
+          <w:p>
+            <w:pPr>
+              <w:cnfStyle w:val="000000000000" w:firstRow="0" w:lastRow="0" w:firstColumn="0" w:lastColumn="0" w:oddVBand="0" w:evenVBand="0" w:oddHBand="0" w:evenHBand="0" w:firstRowFirstColumn="0" w:firstRowLastColumn="0" w:lastRowFirstColumn="0" w:lastRowLastColumn="0"/>
+            </w:pPr>
+            <w:r>
+              <w:t>None</w:t>
+            </w:r>
+          </w:p>
+        </w:tc>
+        <w:tc>
+          <w:tcPr>
+            <w:tcW w:w="3117" w:type="dxa"/>
+          </w:tcPr>
+          <w:p>
+            <w:pPr>
+              <w:cnfStyle w:val="000000000000" w:firstRow="0" w:lastRow="0" w:firstColumn="0" w:lastColumn="0" w:oddVBand="0" w:evenVBand="0" w:oddHBand="0" w:evenHBand="0" w:firstRowFirstColumn="0" w:firstRowLastColumn="0" w:lastRowFirstColumn="0" w:lastRowLastColumn="0"/>
+            </w:pPr>
+            <w:proofErr w:type="spellStart"/>
+            <w:r>
+              <w:t>Gallionellaceae</w:t>
+            </w:r>
+            <w:proofErr w:type="spellEnd"/>
+            <w:r>
+              <w:t xml:space="preserve">, </w:t>
+            </w:r>
+            <w:proofErr w:type="spellStart"/>
+            <w:r>
+              <w:t>Desulfobacterales</w:t>
+            </w:r>
+            <w:proofErr w:type="spellEnd"/>
+          </w:p>
+        </w:tc>
+      </w:tr>
+      <w:tr>
+        <w:trPr>
+          <w:cnfStyle w:val="000000100000" w:firstRow="0" w:lastRow="0" w:firstColumn="0" w:lastColumn="0" w:oddVBand="0" w:evenVBand="0" w:oddHBand="1" w:evenHBand="0" w:firstRowFirstColumn="0" w:firstRowLastColumn="0" w:lastRowFirstColumn="0" w:lastRowLastColumn="0"/>
+        </w:trPr>
+        <w:tc>
+          <w:tcPr>
+            <w:cnfStyle w:val="001000000000" w:firstRow="0" w:lastRow="0" w:firstColumn="1" w:lastColumn="0" w:oddVBand="0" w:evenVBand="0" w:oddHBand="0" w:evenHBand="0" w:firstRowFirstColumn="0" w:firstRowLastColumn="0" w:lastRowFirstColumn="0" w:lastRowLastColumn="0"/>
+            <w:tcW w:w="3116" w:type="dxa"/>
+          </w:tcPr>
+          <w:p>
+            <w:r>
+              <w:t>Sulfide oxidation</w:t>
+            </w:r>
+          </w:p>
+        </w:tc>
+        <w:tc>
+          <w:tcPr>
+            <w:tcW w:w="3117" w:type="dxa"/>
+          </w:tcPr>
+          <w:p>
+            <w:pPr>
+              <w:cnfStyle w:val="000000100000" w:firstRow="0" w:lastRow="0" w:firstColumn="0" w:lastColumn="0" w:oddVBand="0" w:evenVBand="0" w:oddHBand="1" w:evenHBand="0" w:firstRowFirstColumn="0" w:firstRowLastColumn="0" w:lastRowFirstColumn="0" w:lastRowLastColumn="0"/>
+            </w:pPr>
+            <w:proofErr w:type="spellStart"/>
+            <w:r>
+              <w:t>Burkholderiales</w:t>
+            </w:r>
+            <w:proofErr w:type="spellEnd"/>
+            <w:r>
+              <w:t xml:space="preserve">, </w:t>
+            </w:r>
+            <w:proofErr w:type="spellStart"/>
+            <w:r>
+              <w:t>Planctomyces</w:t>
+            </w:r>
+            <w:proofErr w:type="spellEnd"/>
+            <w:r>
+              <w:t xml:space="preserve">, </w:t>
+            </w:r>
+            <w:proofErr w:type="spellStart"/>
+            <w:r>
+              <w:t>Rhodocyclaceae</w:t>
+            </w:r>
+            <w:proofErr w:type="spellEnd"/>
+            <w:r>
+              <w:t xml:space="preserve">, </w:t>
+            </w:r>
+            <w:proofErr w:type="spellStart"/>
+            <w:r>
+              <w:t>Methylophilales</w:t>
+            </w:r>
+            <w:proofErr w:type="spellEnd"/>
+            <w:r>
+              <w:t xml:space="preserve">, </w:t>
+            </w:r>
+            <w:proofErr w:type="spellStart"/>
+            <w:r>
+              <w:t>Acidimicrobia</w:t>
+            </w:r>
+            <w:proofErr w:type="spellEnd"/>
+            <w:r>
+              <w:t xml:space="preserve">, </w:t>
+            </w:r>
+            <w:proofErr w:type="spellStart"/>
+            <w:r>
+              <w:t>Actinomycetales</w:t>
+            </w:r>
+            <w:proofErr w:type="spellEnd"/>
+          </w:p>
+        </w:tc>
+        <w:tc>
+          <w:tcPr>
+            <w:tcW w:w="3117" w:type="dxa"/>
+          </w:tcPr>
+          <w:p>
+            <w:pPr>
+              <w:cnfStyle w:val="000000100000" w:firstRow="0" w:lastRow="0" w:firstColumn="0" w:lastColumn="0" w:oddVBand="0" w:evenVBand="0" w:oddHBand="1" w:evenHBand="0" w:firstRowFirstColumn="0" w:firstRowLastColumn="0" w:lastRowFirstColumn="0" w:lastRowLastColumn="0"/>
+            </w:pPr>
+            <w:proofErr w:type="spellStart"/>
+            <w:r>
+              <w:t>Methylococcales</w:t>
+            </w:r>
+            <w:proofErr w:type="spellEnd"/>
+            <w:r>
+              <w:t xml:space="preserve">, </w:t>
+            </w:r>
+            <w:proofErr w:type="spellStart"/>
+            <w:r>
+              <w:t>Burkholderiales</w:t>
+            </w:r>
+            <w:proofErr w:type="spellEnd"/>
+            <w:r>
+              <w:t xml:space="preserve">, </w:t>
+            </w:r>
+            <w:proofErr w:type="spellStart"/>
+            <w:r>
+              <w:t>Chlorobi</w:t>
+            </w:r>
+            <w:proofErr w:type="spellEnd"/>
+            <w:r>
+              <w:t xml:space="preserve">, </w:t>
+            </w:r>
+            <w:proofErr w:type="spellStart"/>
+            <w:r>
+              <w:t>Methylophilaceae</w:t>
+            </w:r>
+            <w:proofErr w:type="spellEnd"/>
+            <w:r>
+              <w:t xml:space="preserve">, </w:t>
+            </w:r>
+            <w:proofErr w:type="spellStart"/>
+            <w:r>
+              <w:t>Actinobacteria</w:t>
+            </w:r>
+            <w:proofErr w:type="spellEnd"/>
+            <w:r>
+              <w:t xml:space="preserve">, </w:t>
+            </w:r>
+            <w:proofErr w:type="spellStart"/>
+            <w:r>
+              <w:t>Holophagales</w:t>
+            </w:r>
+            <w:proofErr w:type="spellEnd"/>
+            <w:r>
+              <w:t xml:space="preserve">, </w:t>
+            </w:r>
+            <w:proofErr w:type="spellStart"/>
+            <w:r>
+              <w:t>Helicobacteraceae</w:t>
+            </w:r>
+            <w:proofErr w:type="spellEnd"/>
+            <w:r>
+              <w:t xml:space="preserve">, </w:t>
+            </w:r>
+            <w:proofErr w:type="spellStart"/>
+            <w:r>
+              <w:t>Sphingobacterales</w:t>
+            </w:r>
+            <w:proofErr w:type="spellEnd"/>
+            <w:r>
+              <w:t xml:space="preserve">, </w:t>
+            </w:r>
+            <w:proofErr w:type="spellStart"/>
+            <w:r>
+              <w:t>Gallionellaceae</w:t>
+            </w:r>
+            <w:proofErr w:type="spellEnd"/>
+            <w:r>
+              <w:t xml:space="preserve">, </w:t>
+            </w:r>
+            <w:proofErr w:type="spellStart"/>
+            <w:r>
+              <w:t>Solirubrobacterales</w:t>
+            </w:r>
+            <w:proofErr w:type="spellEnd"/>
+            <w:r>
+              <w:t xml:space="preserve">, </w:t>
+            </w:r>
+            <w:proofErr w:type="spellStart"/>
+            <w:r>
+              <w:t>Ignavibacteraceae</w:t>
+            </w:r>
+            <w:proofErr w:type="spellEnd"/>
+            <w:r>
+              <w:t xml:space="preserve">, </w:t>
+            </w:r>
+            <w:proofErr w:type="spellStart"/>
+            <w:r>
+              <w:t>Bacteroidales</w:t>
+            </w:r>
+            <w:proofErr w:type="spellEnd"/>
+            <w:r>
+              <w:t xml:space="preserve">, </w:t>
+            </w:r>
+            <w:proofErr w:type="spellStart"/>
+            <w:r>
+              <w:t>Nitrosomonadales</w:t>
+            </w:r>
+            <w:proofErr w:type="spellEnd"/>
+            <w:r>
+              <w:t xml:space="preserve">, </w:t>
+            </w:r>
+            <w:proofErr w:type="spellStart"/>
+            <w:r>
+              <w:t>Gammaproteobacteria</w:t>
+            </w:r>
+            <w:proofErr w:type="spellEnd"/>
+          </w:p>
+        </w:tc>
+      </w:tr>
+    </w:tbl>
+    <w:p/>
+    <w:p>
+      <w:pPr>
+        <w:rPr>
+          <w:b/>
+        </w:rPr>
+      </w:pPr>
+      <w:r>
+        <w:rPr>
+          <w:b/>
+        </w:rPr>
+        <w:t>Unusual microbes</w:t>
+      </w:r>
+    </w:p>
+    <w:p>
+      <w:r>
+        <w:tab/>
+        <w:t xml:space="preserve">Although our primary goal was to use genome content to investigate differences in nutrient cycling between lakes, we recovered the genomes of unusual micro-organisms in this process and report their genome content here. One MAG from </w:t>
+      </w:r>
+      <w:proofErr w:type="spellStart"/>
+      <w:r>
+        <w:t>Elusimicrobiales</w:t>
+      </w:r>
+      <w:proofErr w:type="spellEnd"/>
+      <w:r>
+        <w:t xml:space="preserve"> was recovered from Trout Bog. While this genome is only 44% complete, we can propose that uses sugar</w:t>
+      </w:r>
+      <w:r>
+        <w:t xml:space="preserve">s such as </w:t>
+      </w:r>
+      <w:proofErr w:type="spellStart"/>
+      <w:r>
+        <w:t>maltooligosaccharides</w:t>
+      </w:r>
+      <w:proofErr w:type="spellEnd"/>
+      <w:r>
+        <w:t xml:space="preserve">, maltose, and arabinogalactan as a carbon source. This population of </w:t>
+      </w:r>
+      <w:proofErr w:type="spellStart"/>
+      <w:r>
+        <w:lastRenderedPageBreak/>
+        <w:t>Elusimicrobiales</w:t>
+      </w:r>
+      <w:proofErr w:type="spellEnd"/>
+      <w:r>
+        <w:t xml:space="preserve"> reduces sulfate via the assimilatory pathway. It also contains one </w:t>
+      </w:r>
+      <w:proofErr w:type="spellStart"/>
+      <w:r>
+        <w:t>nitrogenase</w:t>
+      </w:r>
+      <w:proofErr w:type="spellEnd"/>
+      <w:r>
+        <w:t xml:space="preserve"> subunit, suggesting that it may be capable of fixing </w:t>
+      </w:r>
+      <w:commentRangeStart w:id="17"/>
+      <w:r>
+        <w:t>nitrogen</w:t>
+      </w:r>
+      <w:commentRangeEnd w:id="17"/>
+      <w:r>
+        <w:rPr>
+          <w:rStyle w:val="CommentReference"/>
+        </w:rPr>
+        <w:commentReference w:id="17"/>
+      </w:r>
+      <w:r>
+        <w:t>.</w:t>
+      </w:r>
+    </w:p>
+    <w:p>
+      <w:r>
+        <w:t xml:space="preserve"> </w:t>
+      </w:r>
+    </w:p>
+    <w:p/>
     <w:p>
       <w:pPr>
         <w:jc w:val="both"/>
@@ -1775,9 +3098,8 @@
           <w:noProof/>
           <w:szCs w:val="24"/>
         </w:rPr>
-        <w:lastRenderedPageBreak/>
         <w:drawing>
-          <wp:anchor distT="0" distB="0" distL="114300" distR="114300" simplePos="0" relativeHeight="251662336" behindDoc="1" locked="0" layoutInCell="1" allowOverlap="1">
+          <wp:anchor distT="0" distB="0" distL="114300" distR="114300" simplePos="0" relativeHeight="251662336" behindDoc="1" locked="0" layoutInCell="1" allowOverlap="1" wp14:anchorId="177D9D6A" wp14:editId="490C9BF3">
             <wp:simplePos x="0" y="0"/>
             <wp:positionH relativeFrom="column">
               <wp:posOffset>428625</wp:posOffset>
@@ -1808,7 +3130,7 @@
                     <pic:cNvPicPr/>
                   </pic:nvPicPr>
                   <pic:blipFill>
-                    <a:blip r:embed="rId7">
+                    <a:blip r:embed="rId10">
                       <a:extLst>
                         <a:ext uri="{28A0092B-C50C-407E-A947-70E740481C1C}">
                           <a14:useLocalDpi xmlns:a14="http://schemas.microsoft.com/office/drawing/2010/main" val="0"/>
@@ -1966,7 +3288,7 @@
           <w:b/>
           <w:szCs w:val="24"/>
         </w:rPr>
-        <w:t>Figure 4</w:t>
+        <w:t>Figure 5</w:t>
       </w:r>
       <w:r>
         <w:rPr>
@@ -2040,7 +3362,836 @@
           <w:rFonts w:cs="Times New Roman"/>
           <w:szCs w:val="24"/>
         </w:rPr>
-        <w:t>. It reduces sulfate via the assimilatory pathway, and contains a single subunit of nitrogenase, suggesting that it can fix nitrogen. Several genes relating to chemotaxis were identified, but it is not clear what molecule would be detected.</w:t>
+        <w:t xml:space="preserve">. It reduces sulfate via the assimilatory pathway, and contains a single subunit of nitrogenase, suggesting that it can fix nitrogen. Several genes relating to chemotaxis were identified, but it is not clear what molecule would be </w:t>
+      </w:r>
+      <w:commentRangeStart w:id="18"/>
+      <w:r>
+        <w:rPr>
+          <w:rFonts w:cs="Times New Roman"/>
+          <w:szCs w:val="24"/>
+        </w:rPr>
+        <w:t>detected</w:t>
+      </w:r>
+      <w:commentRangeEnd w:id="18"/>
+      <w:r>
+        <w:rPr>
+          <w:rStyle w:val="CommentReference"/>
+        </w:rPr>
+        <w:commentReference w:id="18"/>
+      </w:r>
+      <w:r>
+        <w:rPr>
+          <w:rFonts w:cs="Times New Roman"/>
+          <w:szCs w:val="24"/>
+        </w:rPr>
+        <w:t>.</w:t>
+      </w:r>
+    </w:p>
+    <w:p>
+      <w:pPr>
+        <w:jc w:val="both"/>
+        <w:rPr>
+          <w:rFonts w:cs="Times New Roman"/>
+          <w:szCs w:val="24"/>
+        </w:rPr>
+      </w:pPr>
+    </w:p>
+    <w:p>
+      <w:pPr>
+        <w:jc w:val="both"/>
+        <w:rPr>
+          <w:rFonts w:cs="Times New Roman"/>
+          <w:szCs w:val="24"/>
+        </w:rPr>
+      </w:pPr>
+      <w:r>
+        <w:rPr>
+          <w:rFonts w:cs="Times New Roman"/>
+          <w:szCs w:val="24"/>
+        </w:rPr>
+        <w:t xml:space="preserve">Thirteen MAGs classified as </w:t>
+      </w:r>
+      <w:proofErr w:type="spellStart"/>
+      <w:r>
+        <w:rPr>
+          <w:rFonts w:cs="Times New Roman"/>
+          <w:szCs w:val="24"/>
+        </w:rPr>
+        <w:t>Planctomycetes</w:t>
+      </w:r>
+      <w:proofErr w:type="spellEnd"/>
+      <w:r>
+        <w:rPr>
+          <w:rFonts w:cs="Times New Roman"/>
+          <w:szCs w:val="24"/>
+        </w:rPr>
+        <w:t xml:space="preserve"> were recovered from Lake Mendota. A significant number of metagenomics reads in Lake Mendota were also classified as </w:t>
+      </w:r>
+      <w:proofErr w:type="spellStart"/>
+      <w:r>
+        <w:rPr>
+          <w:rFonts w:cs="Times New Roman"/>
+          <w:szCs w:val="24"/>
+        </w:rPr>
+        <w:t>Planctomycetes</w:t>
+      </w:r>
+      <w:proofErr w:type="spellEnd"/>
+      <w:r>
+        <w:rPr>
+          <w:rFonts w:cs="Times New Roman"/>
+          <w:szCs w:val="24"/>
+        </w:rPr>
+        <w:t xml:space="preserve">, suggesting that this is an abundant group. While some </w:t>
+      </w:r>
+      <w:proofErr w:type="spellStart"/>
+      <w:r>
+        <w:rPr>
+          <w:rFonts w:cs="Times New Roman"/>
+          <w:szCs w:val="24"/>
+        </w:rPr>
+        <w:t>Planctomycetes</w:t>
+      </w:r>
+      <w:proofErr w:type="spellEnd"/>
+      <w:r>
+        <w:rPr>
+          <w:rFonts w:cs="Times New Roman"/>
+          <w:szCs w:val="24"/>
+        </w:rPr>
+        <w:t xml:space="preserve"> isolates have been </w:t>
+      </w:r>
+      <w:r>
+        <w:rPr>
+          <w:rFonts w:cs="Times New Roman"/>
+          <w:szCs w:val="24"/>
+        </w:rPr>
+        <w:t xml:space="preserve">known </w:t>
+      </w:r>
+      <w:r>
+        <w:rPr>
+          <w:rFonts w:cs="Times New Roman"/>
+          <w:szCs w:val="24"/>
+        </w:rPr>
+        <w:lastRenderedPageBreak/>
+        <w:t xml:space="preserve">to perform </w:t>
+      </w:r>
+      <w:proofErr w:type="spellStart"/>
+      <w:r>
+        <w:rPr>
+          <w:rFonts w:cs="Times New Roman"/>
+          <w:szCs w:val="24"/>
+        </w:rPr>
+        <w:t>anammox</w:t>
+      </w:r>
+      <w:proofErr w:type="spellEnd"/>
+      <w:r>
+        <w:rPr>
+          <w:rFonts w:cs="Times New Roman"/>
+          <w:szCs w:val="24"/>
+        </w:rPr>
+        <w:t xml:space="preserve"> or degrade one-carbon compounds, no genes encoding the enzymes necessary for this pathway were </w:t>
+      </w:r>
+      <w:r>
+        <w:rPr>
+          <w:rFonts w:cs="Times New Roman"/>
+          <w:szCs w:val="24"/>
+        </w:rPr>
+        <w:t>found in the Lake Mendota MAGs. T</w:t>
+      </w:r>
+      <w:r>
+        <w:rPr>
+          <w:rFonts w:cs="Times New Roman"/>
+          <w:szCs w:val="24"/>
+        </w:rPr>
+        <w:t xml:space="preserve">he gene content of a </w:t>
+      </w:r>
+      <w:proofErr w:type="spellStart"/>
+      <w:r>
+        <w:rPr>
+          <w:rFonts w:cs="Times New Roman"/>
+          <w:szCs w:val="24"/>
+        </w:rPr>
+        <w:t>Planctomyces</w:t>
+      </w:r>
+      <w:proofErr w:type="spellEnd"/>
+      <w:r>
+        <w:rPr>
+          <w:rFonts w:cs="Times New Roman"/>
+          <w:szCs w:val="24"/>
+        </w:rPr>
+        <w:t xml:space="preserve"> MAG from Trout Bog, howe</w:t>
+      </w:r>
+      <w:r>
+        <w:rPr>
+          <w:rFonts w:cs="Times New Roman"/>
+          <w:szCs w:val="24"/>
+        </w:rPr>
+        <w:t xml:space="preserve">ver, suggested </w:t>
+      </w:r>
+      <w:proofErr w:type="spellStart"/>
+      <w:r>
+        <w:rPr>
+          <w:rFonts w:cs="Times New Roman"/>
+          <w:szCs w:val="24"/>
+        </w:rPr>
+        <w:t>methylotrophy</w:t>
+      </w:r>
+      <w:proofErr w:type="spellEnd"/>
+      <w:r>
+        <w:rPr>
+          <w:rFonts w:cs="Times New Roman"/>
+          <w:szCs w:val="24"/>
+        </w:rPr>
+        <w:t xml:space="preserve">. The </w:t>
+      </w:r>
+      <w:proofErr w:type="spellStart"/>
+      <w:r>
+        <w:rPr>
+          <w:rFonts w:cs="Times New Roman"/>
+          <w:szCs w:val="24"/>
+        </w:rPr>
+        <w:t>Plantcomycetes</w:t>
+      </w:r>
+      <w:proofErr w:type="spellEnd"/>
+      <w:r>
+        <w:rPr>
+          <w:rFonts w:cs="Times New Roman"/>
+          <w:szCs w:val="24"/>
+        </w:rPr>
+        <w:t xml:space="preserve"> MAGs contained genes encoding glucoside hydrolases and sulfatase enzymes. These pathways could be used to break down complex polysaccharides, such as those produced by Cyanobacteria or eukaryotic algae. This suggests a new potential role for </w:t>
+      </w:r>
+      <w:proofErr w:type="spellStart"/>
+      <w:r>
+        <w:rPr>
+          <w:rFonts w:cs="Times New Roman"/>
+          <w:szCs w:val="24"/>
+        </w:rPr>
+        <w:t>Planctomyces</w:t>
+      </w:r>
+      <w:proofErr w:type="spellEnd"/>
+      <w:r>
+        <w:rPr>
+          <w:rFonts w:cs="Times New Roman"/>
+          <w:szCs w:val="24"/>
+        </w:rPr>
+        <w:t xml:space="preserve"> in freshwater as a specialist</w:t>
+      </w:r>
+      <w:r>
+        <w:rPr>
+          <w:rFonts w:cs="Times New Roman"/>
+          <w:szCs w:val="24"/>
+        </w:rPr>
+        <w:t xml:space="preserve"> in polysaccharide </w:t>
+      </w:r>
+      <w:commentRangeStart w:id="19"/>
+      <w:r>
+        <w:rPr>
+          <w:rFonts w:cs="Times New Roman"/>
+          <w:szCs w:val="24"/>
+        </w:rPr>
+        <w:t>degradation</w:t>
+      </w:r>
+      <w:commentRangeEnd w:id="19"/>
+      <w:r>
+        <w:rPr>
+          <w:rStyle w:val="CommentReference"/>
+        </w:rPr>
+        <w:commentReference w:id="19"/>
+      </w:r>
+      <w:r>
+        <w:rPr>
+          <w:rFonts w:cs="Times New Roman"/>
+          <w:szCs w:val="24"/>
+        </w:rPr>
+        <w:t>.</w:t>
+      </w:r>
+    </w:p>
+    <w:p>
+      <w:pPr>
+        <w:jc w:val="both"/>
+        <w:rPr>
+          <w:noProof/>
+        </w:rPr>
+      </w:pPr>
+    </w:p>
+    <w:p>
+      <w:pPr>
+        <w:jc w:val="both"/>
+        <w:rPr>
+          <w:noProof/>
+        </w:rPr>
+      </w:pPr>
+    </w:p>
+    <w:p>
+      <w:pPr>
+        <w:jc w:val="both"/>
+        <w:rPr>
+          <w:rFonts w:cs="Times New Roman"/>
+          <w:szCs w:val="24"/>
+        </w:rPr>
+      </w:pPr>
+      <w:r>
+        <w:rPr>
+          <w:noProof/>
+        </w:rPr>
+        <w:drawing>
+          <wp:anchor distT="0" distB="0" distL="114300" distR="114300" simplePos="0" relativeHeight="251664384" behindDoc="1" locked="0" layoutInCell="1" allowOverlap="1" wp14:anchorId="03C79076" wp14:editId="19FDAC20">
+            <wp:simplePos x="0" y="0"/>
+            <wp:positionH relativeFrom="page">
+              <wp:posOffset>1571625</wp:posOffset>
+            </wp:positionH>
+            <wp:positionV relativeFrom="paragraph">
+              <wp:posOffset>111760</wp:posOffset>
+            </wp:positionV>
+            <wp:extent cx="5248275" cy="3881755"/>
+            <wp:effectExtent l="0" t="0" r="9525" b="4445"/>
+            <wp:wrapTight wrapText="bothSides">
+              <wp:wrapPolygon edited="0">
+                <wp:start x="0" y="0"/>
+                <wp:lineTo x="0" y="21519"/>
+                <wp:lineTo x="21561" y="21519"/>
+                <wp:lineTo x="21561" y="0"/>
+                <wp:lineTo x="0" y="0"/>
+              </wp:wrapPolygon>
+            </wp:wrapTight>
+            <wp:docPr id="1" name="Picture 1"/>
+            <wp:cNvGraphicFramePr>
+              <a:graphicFrameLocks xmlns:a="http://schemas.openxmlformats.org/drawingml/2006/main" noChangeAspect="1"/>
+            </wp:cNvGraphicFramePr>
+            <a:graphic xmlns:a="http://schemas.openxmlformats.org/drawingml/2006/main">
+              <a:graphicData uri="http://schemas.openxmlformats.org/drawingml/2006/picture">
+                <pic:pic xmlns:pic="http://schemas.openxmlformats.org/drawingml/2006/picture">
+                  <pic:nvPicPr>
+                    <pic:cNvPr id="1" name=""/>
+                    <pic:cNvPicPr/>
+                  </pic:nvPicPr>
+                  <pic:blipFill>
+                    <a:blip r:embed="rId11">
+                      <a:extLst>
+                        <a:ext uri="{28A0092B-C50C-407E-A947-70E740481C1C}">
+                          <a14:useLocalDpi xmlns:a14="http://schemas.microsoft.com/office/drawing/2010/main" val="0"/>
+                        </a:ext>
+                      </a:extLst>
+                    </a:blip>
+                    <a:stretch>
+                      <a:fillRect/>
+                    </a:stretch>
+                  </pic:blipFill>
+                  <pic:spPr>
+                    <a:xfrm>
+                      <a:off x="0" y="0"/>
+                      <a:ext cx="5248275" cy="3881755"/>
+                    </a:xfrm>
+                    <a:prstGeom prst="rect">
+                      <a:avLst/>
+                    </a:prstGeom>
+                  </pic:spPr>
+                </pic:pic>
+              </a:graphicData>
+            </a:graphic>
+            <wp14:sizeRelH relativeFrom="margin">
+              <wp14:pctWidth>0</wp14:pctWidth>
+            </wp14:sizeRelH>
+            <wp14:sizeRelV relativeFrom="margin">
+              <wp14:pctHeight>0</wp14:pctHeight>
+            </wp14:sizeRelV>
+          </wp:anchor>
+        </w:drawing>
+      </w:r>
+    </w:p>
+    <w:p>
+      <w:pPr>
+        <w:jc w:val="both"/>
+        <w:rPr>
+          <w:rFonts w:cs="Times New Roman"/>
+          <w:szCs w:val="24"/>
+        </w:rPr>
+      </w:pPr>
+    </w:p>
+    <w:p>
+      <w:pPr>
+        <w:jc w:val="both"/>
+        <w:rPr>
+          <w:rFonts w:cs="Times New Roman"/>
+          <w:szCs w:val="24"/>
+        </w:rPr>
+      </w:pPr>
+    </w:p>
+    <w:p>
+      <w:pPr>
+        <w:jc w:val="both"/>
+        <w:rPr>
+          <w:rFonts w:cs="Times New Roman"/>
+          <w:szCs w:val="24"/>
+        </w:rPr>
+      </w:pPr>
+    </w:p>
+    <w:p>
+      <w:pPr>
+        <w:jc w:val="both"/>
+        <w:rPr>
+          <w:rFonts w:cs="Times New Roman"/>
+          <w:szCs w:val="24"/>
+        </w:rPr>
+      </w:pPr>
+    </w:p>
+    <w:p>
+      <w:pPr>
+        <w:jc w:val="both"/>
+        <w:rPr>
+          <w:rFonts w:cs="Times New Roman"/>
+          <w:szCs w:val="24"/>
+        </w:rPr>
+      </w:pPr>
+    </w:p>
+    <w:p>
+      <w:pPr>
+        <w:jc w:val="both"/>
+        <w:rPr>
+          <w:rFonts w:cs="Times New Roman"/>
+          <w:szCs w:val="24"/>
+        </w:rPr>
+      </w:pPr>
+    </w:p>
+    <w:p>
+      <w:pPr>
+        <w:jc w:val="both"/>
+        <w:rPr>
+          <w:rFonts w:cs="Times New Roman"/>
+          <w:szCs w:val="24"/>
+        </w:rPr>
+      </w:pPr>
+    </w:p>
+    <w:p>
+      <w:pPr>
+        <w:jc w:val="both"/>
+        <w:rPr>
+          <w:rFonts w:cs="Times New Roman"/>
+          <w:szCs w:val="24"/>
+        </w:rPr>
+      </w:pPr>
+    </w:p>
+    <w:p>
+      <w:pPr>
+        <w:jc w:val="both"/>
+        <w:rPr>
+          <w:rFonts w:cs="Times New Roman"/>
+          <w:szCs w:val="24"/>
+        </w:rPr>
+      </w:pPr>
+    </w:p>
+    <w:p>
+      <w:pPr>
+        <w:jc w:val="both"/>
+        <w:rPr>
+          <w:rFonts w:cs="Times New Roman"/>
+          <w:szCs w:val="24"/>
+        </w:rPr>
+      </w:pPr>
+    </w:p>
+    <w:p>
+      <w:pPr>
+        <w:jc w:val="both"/>
+        <w:rPr>
+          <w:rFonts w:cs="Times New Roman"/>
+          <w:szCs w:val="24"/>
+        </w:rPr>
+      </w:pPr>
+    </w:p>
+    <w:p>
+      <w:pPr>
+        <w:jc w:val="both"/>
+        <w:rPr>
+          <w:rFonts w:cs="Times New Roman"/>
+          <w:szCs w:val="24"/>
+        </w:rPr>
+      </w:pPr>
+    </w:p>
+    <w:p>
+      <w:pPr>
+        <w:jc w:val="both"/>
+        <w:rPr>
+          <w:rFonts w:cs="Times New Roman"/>
+          <w:szCs w:val="24"/>
+        </w:rPr>
+      </w:pPr>
+    </w:p>
+    <w:p>
+      <w:pPr>
+        <w:jc w:val="both"/>
+        <w:rPr>
+          <w:rFonts w:cs="Times New Roman"/>
+          <w:szCs w:val="24"/>
+        </w:rPr>
+      </w:pPr>
+    </w:p>
+    <w:p>
+      <w:pPr>
+        <w:jc w:val="both"/>
+        <w:rPr>
+          <w:noProof/>
+        </w:rPr>
+      </w:pPr>
+      <w:r>
+        <w:rPr>
+          <w:b/>
+          <w:noProof/>
+        </w:rPr>
+        <w:t xml:space="preserve">Figure </w:t>
+      </w:r>
+      <w:commentRangeStart w:id="20"/>
+      <w:r>
+        <w:rPr>
+          <w:b/>
+          <w:noProof/>
+        </w:rPr>
+        <w:t>6A</w:t>
+      </w:r>
+      <w:commentRangeEnd w:id="20"/>
+      <w:r>
+        <w:rPr>
+          <w:rStyle w:val="CommentReference"/>
+        </w:rPr>
+        <w:commentReference w:id="20"/>
+      </w:r>
+      <w:r>
+        <w:rPr>
+          <w:b/>
+          <w:noProof/>
+        </w:rPr>
+        <w:t xml:space="preserve">. </w:t>
+      </w:r>
+    </w:p>
+    <w:p>
+      <w:pPr>
+        <w:jc w:val="both"/>
+        <w:rPr>
+          <w:rFonts w:cs="Times New Roman"/>
+          <w:szCs w:val="24"/>
+        </w:rPr>
+      </w:pPr>
+    </w:p>
+    <w:p>
+      <w:pPr>
+        <w:jc w:val="both"/>
+        <w:rPr>
+          <w:rFonts w:cs="Times New Roman"/>
+          <w:szCs w:val="24"/>
+        </w:rPr>
+      </w:pPr>
+    </w:p>
+    <w:p>
+      <w:pPr>
+        <w:jc w:val="both"/>
+        <w:rPr>
+          <w:rFonts w:cs="Times New Roman"/>
+          <w:szCs w:val="24"/>
+        </w:rPr>
+      </w:pPr>
+    </w:p>
+    <w:p>
+      <w:pPr>
+        <w:jc w:val="both"/>
+        <w:rPr>
+          <w:rFonts w:cs="Times New Roman"/>
+          <w:szCs w:val="24"/>
+        </w:rPr>
+      </w:pPr>
+    </w:p>
+    <w:p>
+      <w:pPr>
+        <w:jc w:val="both"/>
+        <w:rPr>
+          <w:rFonts w:cs="Times New Roman"/>
+          <w:szCs w:val="24"/>
+        </w:rPr>
+      </w:pPr>
+    </w:p>
+    <w:p>
+      <w:pPr>
+        <w:jc w:val="both"/>
+        <w:rPr>
+          <w:rFonts w:cs="Times New Roman"/>
+          <w:szCs w:val="24"/>
+        </w:rPr>
+      </w:pPr>
+      <w:r>
+        <w:rPr>
+          <w:noProof/>
+        </w:rPr>
+        <w:lastRenderedPageBreak/>
+        <w:drawing>
+          <wp:anchor distT="0" distB="0" distL="114300" distR="114300" simplePos="0" relativeHeight="251665408" behindDoc="1" locked="0" layoutInCell="1" allowOverlap="1" wp14:anchorId="33C11660" wp14:editId="1184370C">
+            <wp:simplePos x="0" y="0"/>
+            <wp:positionH relativeFrom="margin">
+              <wp:align>center</wp:align>
+            </wp:positionH>
+            <wp:positionV relativeFrom="paragraph">
+              <wp:posOffset>0</wp:posOffset>
+            </wp:positionV>
+            <wp:extent cx="4627880" cy="3553460"/>
+            <wp:effectExtent l="0" t="0" r="1270" b="8890"/>
+            <wp:wrapTight wrapText="bothSides">
+              <wp:wrapPolygon edited="0">
+                <wp:start x="0" y="0"/>
+                <wp:lineTo x="0" y="21538"/>
+                <wp:lineTo x="21517" y="21538"/>
+                <wp:lineTo x="21517" y="0"/>
+                <wp:lineTo x="0" y="0"/>
+              </wp:wrapPolygon>
+            </wp:wrapTight>
+            <wp:docPr id="3" name="Picture 3"/>
+            <wp:cNvGraphicFramePr>
+              <a:graphicFrameLocks xmlns:a="http://schemas.openxmlformats.org/drawingml/2006/main" noChangeAspect="1"/>
+            </wp:cNvGraphicFramePr>
+            <a:graphic xmlns:a="http://schemas.openxmlformats.org/drawingml/2006/main">
+              <a:graphicData uri="http://schemas.openxmlformats.org/drawingml/2006/picture">
+                <pic:pic xmlns:pic="http://schemas.openxmlformats.org/drawingml/2006/picture">
+                  <pic:nvPicPr>
+                    <pic:cNvPr id="1" name=""/>
+                    <pic:cNvPicPr/>
+                  </pic:nvPicPr>
+                  <pic:blipFill>
+                    <a:blip r:embed="rId12">
+                      <a:extLst>
+                        <a:ext uri="{28A0092B-C50C-407E-A947-70E740481C1C}">
+                          <a14:useLocalDpi xmlns:a14="http://schemas.microsoft.com/office/drawing/2010/main" val="0"/>
+                        </a:ext>
+                      </a:extLst>
+                    </a:blip>
+                    <a:stretch>
+                      <a:fillRect/>
+                    </a:stretch>
+                  </pic:blipFill>
+                  <pic:spPr>
+                    <a:xfrm>
+                      <a:off x="0" y="0"/>
+                      <a:ext cx="4627880" cy="3553460"/>
+                    </a:xfrm>
+                    <a:prstGeom prst="rect">
+                      <a:avLst/>
+                    </a:prstGeom>
+                  </pic:spPr>
+                </pic:pic>
+              </a:graphicData>
+            </a:graphic>
+            <wp14:sizeRelH relativeFrom="margin">
+              <wp14:pctWidth>0</wp14:pctWidth>
+            </wp14:sizeRelH>
+            <wp14:sizeRelV relativeFrom="margin">
+              <wp14:pctHeight>0</wp14:pctHeight>
+            </wp14:sizeRelV>
+          </wp:anchor>
+        </w:drawing>
+      </w:r>
+    </w:p>
+    <w:p>
+      <w:pPr>
+        <w:jc w:val="both"/>
+        <w:rPr>
+          <w:rFonts w:cs="Times New Roman"/>
+          <w:szCs w:val="24"/>
+        </w:rPr>
+      </w:pPr>
+    </w:p>
+    <w:p>
+      <w:pPr>
+        <w:jc w:val="both"/>
+        <w:rPr>
+          <w:rFonts w:cs="Times New Roman"/>
+          <w:szCs w:val="24"/>
+        </w:rPr>
+      </w:pPr>
+    </w:p>
+    <w:p>
+      <w:pPr>
+        <w:jc w:val="both"/>
+        <w:rPr>
+          <w:rFonts w:cs="Times New Roman"/>
+          <w:szCs w:val="24"/>
+        </w:rPr>
+      </w:pPr>
+    </w:p>
+    <w:p>
+      <w:pPr>
+        <w:jc w:val="both"/>
+        <w:rPr>
+          <w:rFonts w:cs="Times New Roman"/>
+          <w:szCs w:val="24"/>
+        </w:rPr>
+      </w:pPr>
+    </w:p>
+    <w:p>
+      <w:pPr>
+        <w:jc w:val="both"/>
+        <w:rPr>
+          <w:rFonts w:cs="Times New Roman"/>
+          <w:szCs w:val="24"/>
+        </w:rPr>
+      </w:pPr>
+    </w:p>
+    <w:p>
+      <w:pPr>
+        <w:jc w:val="both"/>
+        <w:rPr>
+          <w:rFonts w:cs="Times New Roman"/>
+          <w:szCs w:val="24"/>
+        </w:rPr>
+      </w:pPr>
+    </w:p>
+    <w:p>
+      <w:pPr>
+        <w:jc w:val="both"/>
+        <w:rPr>
+          <w:rFonts w:cs="Times New Roman"/>
+          <w:szCs w:val="24"/>
+        </w:rPr>
+      </w:pPr>
+    </w:p>
+    <w:p>
+      <w:pPr>
+        <w:jc w:val="both"/>
+        <w:rPr>
+          <w:rFonts w:cs="Times New Roman"/>
+          <w:szCs w:val="24"/>
+        </w:rPr>
+      </w:pPr>
+    </w:p>
+    <w:p>
+      <w:pPr>
+        <w:jc w:val="both"/>
+        <w:rPr>
+          <w:rFonts w:cs="Times New Roman"/>
+          <w:szCs w:val="24"/>
+        </w:rPr>
+      </w:pPr>
+    </w:p>
+    <w:p>
+      <w:pPr>
+        <w:jc w:val="both"/>
+        <w:rPr>
+          <w:rFonts w:cs="Times New Roman"/>
+          <w:szCs w:val="24"/>
+        </w:rPr>
+      </w:pPr>
+    </w:p>
+    <w:p>
+      <w:pPr>
+        <w:jc w:val="both"/>
+        <w:rPr>
+          <w:rFonts w:cs="Times New Roman"/>
+          <w:szCs w:val="24"/>
+        </w:rPr>
+      </w:pPr>
+    </w:p>
+    <w:p>
+      <w:pPr>
+        <w:jc w:val="both"/>
+        <w:rPr>
+          <w:rFonts w:cs="Times New Roman"/>
+          <w:szCs w:val="24"/>
+        </w:rPr>
+      </w:pPr>
+    </w:p>
+    <w:p>
+      <w:pPr>
+        <w:jc w:val="both"/>
+        <w:rPr>
+          <w:noProof/>
+        </w:rPr>
+      </w:pPr>
+      <w:r>
+        <w:rPr>
+          <w:b/>
+          <w:noProof/>
+        </w:rPr>
+        <w:t xml:space="preserve">Figure 6B. Proposed functions of Planctomycetes in freshwater. </w:t>
+      </w:r>
+      <w:r>
+        <w:rPr>
+          <w:noProof/>
+        </w:rPr>
+        <w:t>Observation of genes annotated as glycoside hydrolases and sulfatases suggest a role for Planctomycetes a</w:t>
+      </w:r>
+      <w:r>
+        <w:rPr>
+          <w:noProof/>
+        </w:rPr>
+        <w:t xml:space="preserve">s polysaccharide </w:t>
+      </w:r>
+      <w:commentRangeStart w:id="21"/>
+      <w:r>
+        <w:rPr>
+          <w:noProof/>
+        </w:rPr>
+        <w:t>degraders</w:t>
+      </w:r>
+      <w:commentRangeEnd w:id="21"/>
+      <w:r>
+        <w:rPr>
+          <w:rStyle w:val="CommentReference"/>
+        </w:rPr>
+        <w:commentReference w:id="21"/>
+      </w:r>
+      <w:r>
+        <w:rPr>
+          <w:noProof/>
+        </w:rPr>
+        <w:t xml:space="preserve">. </w:t>
+      </w:r>
+    </w:p>
+    <w:p>
+      <w:pPr>
+        <w:jc w:val="both"/>
+        <w:rPr>
+          <w:rFonts w:cs="Times New Roman"/>
+          <w:szCs w:val="24"/>
+        </w:rPr>
+      </w:pPr>
+    </w:p>
+    <w:p>
+      <w:pPr>
+        <w:jc w:val="both"/>
+        <w:rPr>
+          <w:rFonts w:cs="Times New Roman"/>
+          <w:szCs w:val="24"/>
+        </w:rPr>
+      </w:pPr>
+      <w:r>
+        <w:rPr>
+          <w:rFonts w:cs="Times New Roman"/>
+          <w:szCs w:val="24"/>
+        </w:rPr>
+        <w:t>Methods (</w:t>
+      </w:r>
+      <w:commentRangeStart w:id="22"/>
+      <w:commentRangeStart w:id="23"/>
+      <w:r>
+        <w:rPr>
+          <w:rFonts w:cs="Times New Roman"/>
+          <w:szCs w:val="24"/>
+        </w:rPr>
+        <w:t>last</w:t>
+      </w:r>
+      <w:commentRangeEnd w:id="22"/>
+      <w:r>
+        <w:rPr>
+          <w:rStyle w:val="CommentReference"/>
+        </w:rPr>
+        <w:commentReference w:id="22"/>
+      </w:r>
+      <w:commentRangeEnd w:id="23"/>
+      <w:r>
+        <w:rPr>
+          <w:rStyle w:val="CommentReference"/>
+        </w:rPr>
+        <w:commentReference w:id="23"/>
+      </w:r>
+      <w:r>
+        <w:rPr>
+          <w:rFonts w:cs="Times New Roman"/>
+          <w:szCs w:val="24"/>
+        </w:rPr>
+        <w:t xml:space="preserve">) </w:t>
       </w:r>
     </w:p>
     <w:sectPr>
@@ -2053,8 +4204,810 @@
 </w:document>
 </file>
 
+<file path=word/comments.xml><?xml version="1.0" encoding="utf-8"?>
+<w:comments xmlns:wpc="http://schemas.microsoft.com/office/word/2010/wordprocessingCanvas" xmlns:mc="http://schemas.openxmlformats.org/markup-compatibility/2006" xmlns:o="urn:schemas-microsoft-com:office:office" xmlns:r="http://schemas.openxmlformats.org/officeDocument/2006/relationships" xmlns:m="http://schemas.openxmlformats.org/officeDocument/2006/math" xmlns:v="urn:schemas-microsoft-com:vml" xmlns:wp14="http://schemas.microsoft.com/office/word/2010/wordprocessingDrawing" xmlns:wp="http://schemas.openxmlformats.org/drawingml/2006/wordprocessingDrawing" xmlns:w10="urn:schemas-microsoft-com:office:word" xmlns:w="http://schemas.openxmlformats.org/wordprocessingml/2006/main" xmlns:w14="http://schemas.microsoft.com/office/word/2010/wordml" xmlns:w15="http://schemas.microsoft.com/office/word/2012/wordml" xmlns:wpg="http://schemas.microsoft.com/office/word/2010/wordprocessingGroup" xmlns:wpi="http://schemas.microsoft.com/office/word/2010/wordprocessingInk" xmlns:wne="http://schemas.microsoft.com/office/word/2006/wordml" xmlns:wps="http://schemas.microsoft.com/office/word/2010/wordprocessingShape" mc:Ignorable="w14 w15 wp14">
+  <w:comment w:id="0" w:author="Alexandra Linz" w:date="2017-09-15T13:15:00Z" w:initials="AL">
+    <w:p>
+      <w:pPr>
+        <w:pStyle w:val="CommentText"/>
+      </w:pPr>
+      <w:r>
+        <w:rPr>
+          <w:rStyle w:val="CommentReference"/>
+        </w:rPr>
+        <w:annotationRef/>
+      </w:r>
+      <w:r>
+        <w:t xml:space="preserve">Target journal: </w:t>
+      </w:r>
+      <w:proofErr w:type="spellStart"/>
+      <w:r>
+        <w:t>PeerJ</w:t>
+      </w:r>
+      <w:proofErr w:type="spellEnd"/>
+      <w:r>
+        <w:t xml:space="preserve">? </w:t>
+      </w:r>
+      <w:r>
+        <w:t>Environmental Micro?</w:t>
+      </w:r>
+    </w:p>
+  </w:comment>
+  <w:comment w:id="1" w:author="Alexandra Linz" w:date="2017-09-15T14:55:00Z" w:initials="AL">
+    <w:p>
+      <w:pPr>
+        <w:pStyle w:val="CommentText"/>
+      </w:pPr>
+      <w:r>
+        <w:rPr>
+          <w:rStyle w:val="CommentReference"/>
+        </w:rPr>
+        <w:annotationRef/>
+      </w:r>
+      <w:r>
+        <w:t xml:space="preserve">Conceptual meeting for lifestyles figure –schedule in OCT. Josh, Robin, Sarah (email separately), </w:t>
+      </w:r>
+      <w:proofErr w:type="spellStart"/>
+      <w:r>
+        <w:t>Karthik</w:t>
+      </w:r>
+      <w:proofErr w:type="spellEnd"/>
+      <w:r>
+        <w:t xml:space="preserve">? </w:t>
+      </w:r>
+    </w:p>
+  </w:comment>
+  <w:comment w:id="2" w:author="Alexandra Linz" w:date="2017-09-15T13:23:00Z" w:initials="AL">
+    <w:p>
+      <w:pPr>
+        <w:pStyle w:val="CommentText"/>
+      </w:pPr>
+      <w:r>
+        <w:rPr>
+          <w:rStyle w:val="CommentReference"/>
+        </w:rPr>
+        <w:annotationRef/>
+      </w:r>
+      <w:r>
+        <w:t>Combine with discussion? Would be difficult to keep discussion out of results section.</w:t>
+      </w:r>
+    </w:p>
+    <w:p>
+      <w:pPr>
+        <w:pStyle w:val="CommentText"/>
+      </w:pPr>
+    </w:p>
+    <w:p>
+      <w:pPr>
+        <w:pStyle w:val="CommentText"/>
+      </w:pPr>
+      <w:r>
+        <w:t>MORE JARGON. Cover our butts.</w:t>
+      </w:r>
+    </w:p>
+  </w:comment>
+  <w:comment w:id="3" w:author="Alexandra Linz" w:date="2017-09-15T14:05:00Z" w:initials="AL">
+    <w:p>
+      <w:pPr>
+        <w:pStyle w:val="CommentText"/>
+      </w:pPr>
+      <w:r>
+        <w:rPr>
+          <w:rStyle w:val="CommentReference"/>
+        </w:rPr>
+        <w:annotationRef/>
+      </w:r>
+      <w:r>
+        <w:t>Move to sup and replace with 16S – something that shows composition of lakes over entire dataset (no time)</w:t>
+      </w:r>
+    </w:p>
+    <w:p>
+      <w:pPr>
+        <w:pStyle w:val="CommentText"/>
+      </w:pPr>
+    </w:p>
+    <w:p>
+      <w:pPr>
+        <w:pStyle w:val="CommentText"/>
+      </w:pPr>
+      <w:r>
+        <w:t xml:space="preserve">As format – use </w:t>
+      </w:r>
+      <w:proofErr w:type="spellStart"/>
+      <w:r>
+        <w:t>PeerJ</w:t>
+      </w:r>
+      <w:proofErr w:type="spellEnd"/>
+      <w:r>
+        <w:t xml:space="preserve"> paper on Tara oceans</w:t>
+      </w:r>
+      <w:r>
+        <w:t>. Use 16S tree or conserved single copy genes.</w:t>
+      </w:r>
+    </w:p>
+    <w:p>
+      <w:pPr>
+        <w:pStyle w:val="CommentText"/>
+      </w:pPr>
+    </w:p>
+    <w:p>
+      <w:pPr>
+        <w:pStyle w:val="CommentText"/>
+      </w:pPr>
+      <w:r>
+        <w:t xml:space="preserve">Need summary figure of genome size – estimated based on completeness. Does </w:t>
+      </w:r>
+      <w:proofErr w:type="spellStart"/>
+      <w:r>
+        <w:t>checkm</w:t>
+      </w:r>
+      <w:proofErr w:type="spellEnd"/>
+      <w:r>
+        <w:t xml:space="preserve"> include clustering on the genome?</w:t>
+      </w:r>
+    </w:p>
+    <w:p>
+      <w:pPr>
+        <w:pStyle w:val="CommentText"/>
+      </w:pPr>
+    </w:p>
+    <w:p>
+      <w:pPr>
+        <w:pStyle w:val="CommentText"/>
+      </w:pPr>
+      <w:r>
+        <w:t xml:space="preserve">Stacked </w:t>
+      </w:r>
+      <w:proofErr w:type="spellStart"/>
+      <w:r>
+        <w:t>barchart</w:t>
+      </w:r>
+      <w:proofErr w:type="spellEnd"/>
+      <w:r>
+        <w:t>/</w:t>
+      </w:r>
+      <w:proofErr w:type="spellStart"/>
+      <w:r>
+        <w:t>hist</w:t>
+      </w:r>
+      <w:proofErr w:type="spellEnd"/>
+      <w:r>
+        <w:t xml:space="preserve"> where x is big medium small, y   is # of bins, fill is phyla (Fig 2, 2 trees/panels in Fig 1)</w:t>
+      </w:r>
+    </w:p>
+  </w:comment>
+  <w:comment w:id="4" w:author="Alexandra Linz" w:date="2017-09-15T13:37:00Z" w:initials="AL">
+    <w:p>
+      <w:pPr>
+        <w:pStyle w:val="CommentText"/>
+      </w:pPr>
+      <w:r>
+        <w:rPr>
+          <w:rStyle w:val="CommentReference"/>
+        </w:rPr>
+        <w:annotationRef/>
+      </w:r>
+      <w:r>
+        <w:t xml:space="preserve">Add few sentences about motivation – </w:t>
+      </w:r>
+      <w:proofErr w:type="spellStart"/>
+      <w:r>
+        <w:t>ie</w:t>
+      </w:r>
+      <w:proofErr w:type="spellEnd"/>
+      <w:r>
+        <w:t xml:space="preserve"> photosynthesis is a critical component of the carbon cycle in lakes, therefore we looked at routes of primary production….</w:t>
+      </w:r>
+    </w:p>
+    <w:p>
+      <w:pPr>
+        <w:pStyle w:val="CommentText"/>
+      </w:pPr>
+    </w:p>
+    <w:p>
+      <w:pPr>
+        <w:pStyle w:val="CommentText"/>
+      </w:pPr>
+      <w:r>
+        <w:t>Include more about what we know and how this adds – ex. TB had more algal primary production from 16S.</w:t>
+      </w:r>
+    </w:p>
+    <w:p>
+      <w:pPr>
+        <w:pStyle w:val="CommentText"/>
+      </w:pPr>
+    </w:p>
+    <w:p>
+      <w:pPr>
+        <w:pStyle w:val="CommentText"/>
+      </w:pPr>
+      <w:r>
+        <w:t>Delineate as expected vs unexpected as the organizational method</w:t>
+      </w:r>
+    </w:p>
+  </w:comment>
+  <w:comment w:id="5" w:author="Alexandra Linz" w:date="2017-09-15T13:41:00Z" w:initials="AL">
+    <w:p>
+      <w:pPr>
+        <w:pStyle w:val="CommentText"/>
+      </w:pPr>
+      <w:r>
+        <w:rPr>
+          <w:rStyle w:val="CommentReference"/>
+        </w:rPr>
+        <w:annotationRef/>
+      </w:r>
+      <w:r>
+        <w:t>Is this novel or known from cultured isolates?</w:t>
+      </w:r>
+    </w:p>
+  </w:comment>
+  <w:comment w:id="7" w:author="Alexandra Linz" w:date="2017-09-15T14:56:00Z" w:initials="AL">
+    <w:p>
+      <w:pPr>
+        <w:pStyle w:val="CommentText"/>
+      </w:pPr>
+      <w:r>
+        <w:rPr>
+          <w:rStyle w:val="CommentReference"/>
+        </w:rPr>
+        <w:annotationRef/>
+      </w:r>
+      <w:r>
+        <w:t xml:space="preserve">Cite </w:t>
+      </w:r>
+      <w:proofErr w:type="spellStart"/>
+      <w:r>
+        <w:t>Shaomei’s</w:t>
+      </w:r>
+      <w:proofErr w:type="spellEnd"/>
+      <w:r>
+        <w:t xml:space="preserve"> </w:t>
+      </w:r>
+      <w:proofErr w:type="spellStart"/>
+      <w:r>
+        <w:t>bioRxiv</w:t>
+      </w:r>
+      <w:proofErr w:type="spellEnd"/>
+      <w:r>
+        <w:t xml:space="preserve"> paper (hopefully)</w:t>
+      </w:r>
+    </w:p>
+  </w:comment>
+  <w:comment w:id="8" w:author="Alexandra Linz" w:date="2017-09-15T14:25:00Z" w:initials="AL">
+    <w:p>
+      <w:pPr>
+        <w:pStyle w:val="CommentText"/>
+      </w:pPr>
+      <w:r>
+        <w:rPr>
+          <w:rStyle w:val="CommentReference"/>
+        </w:rPr>
+        <w:annotationRef/>
+      </w:r>
+      <w:r>
+        <w:t>What level of classification level to use? One that people will recognize?</w:t>
+      </w:r>
+    </w:p>
+    <w:p>
+      <w:pPr>
+        <w:pStyle w:val="CommentText"/>
+      </w:pPr>
+    </w:p>
+    <w:p>
+      <w:pPr>
+        <w:pStyle w:val="CommentText"/>
+      </w:pPr>
+      <w:r>
+        <w:t xml:space="preserve">Change </w:t>
+      </w:r>
+      <w:proofErr w:type="spellStart"/>
+      <w:r>
+        <w:t>Albideferax</w:t>
+      </w:r>
+      <w:proofErr w:type="spellEnd"/>
+      <w:r>
+        <w:t xml:space="preserve"> to </w:t>
+      </w:r>
+      <w:proofErr w:type="spellStart"/>
+      <w:r>
+        <w:t>Rhodoferax</w:t>
+      </w:r>
+      <w:proofErr w:type="spellEnd"/>
+      <w:r>
+        <w:t>?</w:t>
+      </w:r>
+    </w:p>
+    <w:p>
+      <w:pPr>
+        <w:pStyle w:val="CommentText"/>
+      </w:pPr>
+    </w:p>
+    <w:p>
+      <w:pPr>
+        <w:pStyle w:val="CommentText"/>
+      </w:pPr>
+      <w:r>
+        <w:t xml:space="preserve">Keep simple version or add more complicated metabolisms? Make prettier like </w:t>
+      </w:r>
+      <w:proofErr w:type="spellStart"/>
+      <w:r>
+        <w:t>Banfield</w:t>
+      </w:r>
+      <w:proofErr w:type="spellEnd"/>
+      <w:r>
+        <w:t xml:space="preserve"> Lab</w:t>
+      </w:r>
+    </w:p>
+    <w:p>
+      <w:pPr>
+        <w:pStyle w:val="CommentText"/>
+      </w:pPr>
+    </w:p>
+    <w:p>
+      <w:pPr>
+        <w:pStyle w:val="CommentText"/>
+      </w:pPr>
+      <w:r>
+        <w:t>Ask coauthors if this should be more complex or more fancy? If so, how/who?</w:t>
+      </w:r>
+    </w:p>
+  </w:comment>
+  <w:comment w:id="9" w:author="Alexandra Linz" w:date="2017-09-15T13:38:00Z" w:initials="AL">
+    <w:p>
+      <w:pPr>
+        <w:pStyle w:val="CommentText"/>
+      </w:pPr>
+      <w:r>
+        <w:rPr>
+          <w:rStyle w:val="CommentReference"/>
+        </w:rPr>
+        <w:annotationRef/>
+      </w:r>
+      <w:r>
+        <w:t>One important contrast in lakes is carbon cycling – aquatic vs terrestrial…</w:t>
+      </w:r>
+    </w:p>
+  </w:comment>
+  <w:comment w:id="10" w:author="Alexandra Linz" w:date="2017-09-15T13:57:00Z" w:initials="AL">
+    <w:p>
+      <w:pPr>
+        <w:pStyle w:val="CommentText"/>
+      </w:pPr>
+      <w:r>
+        <w:rPr>
+          <w:rStyle w:val="CommentReference"/>
+        </w:rPr>
+        <w:annotationRef/>
+      </w:r>
+      <w:r>
+        <w:t xml:space="preserve">Has </w:t>
+      </w:r>
+      <w:proofErr w:type="spellStart"/>
+      <w:r>
+        <w:t>methylotrophy</w:t>
+      </w:r>
+      <w:proofErr w:type="spellEnd"/>
+      <w:r>
+        <w:t xml:space="preserve"> been seen in these taxa before? Review from Lake Washington group. Search for functions in IMG. Do this for most abundant groups? Ask Robin if she has 16S data from same metagenome samples. Or does JGI already provide some analysis? Should we avoid the FW taxonomy </w:t>
+      </w:r>
+      <w:proofErr w:type="spellStart"/>
+      <w:r>
+        <w:t>bc</w:t>
+      </w:r>
+      <w:proofErr w:type="spellEnd"/>
+      <w:r>
+        <w:t xml:space="preserve"> MAGs are not classified that way? Show 16S with both classifications? Ask robin about co-authorship?</w:t>
+      </w:r>
+    </w:p>
+  </w:comment>
+  <w:comment w:id="11" w:author="Alexandra Linz" w:date="2017-09-15T13:55:00Z" w:initials="AL">
+    <w:p>
+      <w:pPr>
+        <w:pStyle w:val="CommentText"/>
+      </w:pPr>
+      <w:r>
+        <w:rPr>
+          <w:rStyle w:val="CommentReference"/>
+        </w:rPr>
+        <w:annotationRef/>
+      </w:r>
+      <w:r>
+        <w:t>Put catabolic vs anabolic here?</w:t>
+      </w:r>
+    </w:p>
+  </w:comment>
+  <w:comment w:id="12" w:author="Alexandra Linz" w:date="2017-09-15T14:29:00Z" w:initials="AL">
+    <w:p>
+      <w:pPr>
+        <w:pStyle w:val="CommentText"/>
+      </w:pPr>
+      <w:r>
+        <w:rPr>
+          <w:rStyle w:val="CommentReference"/>
+        </w:rPr>
+        <w:annotationRef/>
+      </w:r>
+      <w:r>
+        <w:t xml:space="preserve">Theme of figure is not </w:t>
+      </w:r>
+      <w:proofErr w:type="spellStart"/>
+      <w:r>
+        <w:t>methylotrophy</w:t>
+      </w:r>
+      <w:proofErr w:type="spellEnd"/>
+      <w:r>
+        <w:t xml:space="preserve"> but 2 abundant </w:t>
+      </w:r>
+      <w:proofErr w:type="spellStart"/>
+      <w:r>
+        <w:t>methylotrophs</w:t>
+      </w:r>
+      <w:proofErr w:type="spellEnd"/>
+      <w:r>
+        <w:t xml:space="preserve"> and ecosystem relevant traits.</w:t>
+      </w:r>
+    </w:p>
+    <w:p>
+      <w:pPr>
+        <w:pStyle w:val="CommentText"/>
+      </w:pPr>
+    </w:p>
+    <w:p>
+      <w:pPr>
+        <w:pStyle w:val="CommentText"/>
+      </w:pPr>
+      <w:r>
+        <w:t>Maybe Josh could give guidance on transporters?</w:t>
+      </w:r>
+    </w:p>
+  </w:comment>
+  <w:comment w:id="13" w:author="Alexandra Linz" w:date="2017-09-15T13:48:00Z" w:initials="AL">
+    <w:p>
+      <w:pPr>
+        <w:pStyle w:val="CommentText"/>
+      </w:pPr>
+      <w:r>
+        <w:rPr>
+          <w:rStyle w:val="CommentReference"/>
+        </w:rPr>
+        <w:annotationRef/>
+      </w:r>
+      <w:r>
+        <w:t xml:space="preserve">This is highly unexpected, so we looked for specific genes related to nitrification/denitrification. Look in the </w:t>
+      </w:r>
+      <w:proofErr w:type="spellStart"/>
+      <w:r>
+        <w:t>unbinned</w:t>
+      </w:r>
+      <w:proofErr w:type="spellEnd"/>
+      <w:r>
+        <w:t xml:space="preserve"> </w:t>
+      </w:r>
+      <w:proofErr w:type="spellStart"/>
+      <w:r>
+        <w:t>contigs</w:t>
+      </w:r>
+      <w:proofErr w:type="spellEnd"/>
+      <w:r>
+        <w:t xml:space="preserve">. </w:t>
+      </w:r>
+    </w:p>
+  </w:comment>
+  <w:comment w:id="14" w:author="Alexandra Linz" w:date="2017-09-15T13:53:00Z" w:initials="AL">
+    <w:p>
+      <w:pPr>
+        <w:pStyle w:val="CommentText"/>
+      </w:pPr>
+      <w:r>
+        <w:rPr>
+          <w:rStyle w:val="CommentReference"/>
+        </w:rPr>
+        <w:annotationRef/>
+      </w:r>
+      <w:r>
+        <w:t xml:space="preserve">What do they do with </w:t>
+      </w:r>
+      <w:proofErr w:type="spellStart"/>
+      <w:r>
+        <w:t>aminos</w:t>
+      </w:r>
+      <w:proofErr w:type="spellEnd"/>
+      <w:r>
+        <w:t xml:space="preserve"> and NAG? Assimilation, C/N source, e source? Bring up catabolic vs </w:t>
+      </w:r>
+      <w:proofErr w:type="spellStart"/>
+      <w:r>
+        <w:t>assmilatory</w:t>
+      </w:r>
+      <w:proofErr w:type="spellEnd"/>
+      <w:r>
+        <w:t xml:space="preserve"> pathways.</w:t>
+      </w:r>
+    </w:p>
+  </w:comment>
+  <w:comment w:id="15" w:author="Alexandra Linz" w:date="2017-09-15T14:32:00Z" w:initials="AL">
+    <w:p>
+      <w:pPr>
+        <w:pStyle w:val="CommentText"/>
+      </w:pPr>
+      <w:r>
+        <w:rPr>
+          <w:rStyle w:val="CommentReference"/>
+        </w:rPr>
+        <w:annotationRef/>
+      </w:r>
+      <w:r>
+        <w:t>Delete this figure? Doesn’t add to text. Or make figure for catabolism vs assimilation</w:t>
+      </w:r>
+    </w:p>
+    <w:p>
+      <w:pPr>
+        <w:pStyle w:val="CommentText"/>
+      </w:pPr>
+    </w:p>
+    <w:p>
+      <w:pPr>
+        <w:pStyle w:val="CommentText"/>
+      </w:pPr>
+      <w:r>
+        <w:t>Generic organisms showing things that are building blocks that could be broken down or used as is? If list is too long, might not be useful.</w:t>
+      </w:r>
+    </w:p>
+  </w:comment>
+  <w:comment w:id="16" w:author="Alexandra Linz" w:date="2017-09-15T14:11:00Z" w:initials="AL">
+    <w:p>
+      <w:pPr>
+        <w:pStyle w:val="CommentText"/>
+      </w:pPr>
+      <w:r>
+        <w:rPr>
+          <w:rStyle w:val="CommentReference"/>
+        </w:rPr>
+        <w:annotationRef/>
+      </w:r>
+      <w:r>
+        <w:t xml:space="preserve">Get </w:t>
+      </w:r>
+      <w:proofErr w:type="spellStart"/>
+      <w:r>
+        <w:t>Karthik</w:t>
+      </w:r>
+      <w:proofErr w:type="spellEnd"/>
+      <w:r>
+        <w:t xml:space="preserve"> to work on this section?</w:t>
+      </w:r>
+    </w:p>
+  </w:comment>
+  <w:comment w:id="17" w:author="Alexandra Linz" w:date="2017-09-15T14:12:00Z" w:initials="AL">
+    <w:p>
+      <w:pPr>
+        <w:pStyle w:val="CommentText"/>
+      </w:pPr>
+      <w:r>
+        <w:rPr>
+          <w:rStyle w:val="CommentReference"/>
+        </w:rPr>
+        <w:annotationRef/>
+      </w:r>
+      <w:r>
+        <w:t xml:space="preserve">Add section on lifestyle traits? Hetero vs auto, streamlined vs bulky, catabolic vs assimilatory, terrestrial vs autochthonous, genome size, transporter density (summary bar chart), Weedy big genomes like </w:t>
+      </w:r>
+      <w:proofErr w:type="spellStart"/>
+      <w:r>
+        <w:t>burkholderiales</w:t>
+      </w:r>
+      <w:proofErr w:type="spellEnd"/>
+    </w:p>
+    <w:p>
+      <w:pPr>
+        <w:pStyle w:val="CommentText"/>
+      </w:pPr>
+    </w:p>
+    <w:p>
+      <w:pPr>
+        <w:pStyle w:val="CommentText"/>
+      </w:pPr>
+      <w:r>
+        <w:t xml:space="preserve">Livermore lifestyles from Stuart’s lab </w:t>
+      </w:r>
+    </w:p>
+  </w:comment>
+  <w:comment w:id="18" w:author="Alexandra Linz" w:date="2017-09-15T14:50:00Z" w:initials="AL">
+    <w:p>
+      <w:pPr>
+        <w:pStyle w:val="CommentText"/>
+      </w:pPr>
+      <w:r>
+        <w:rPr>
+          <w:rStyle w:val="CommentReference"/>
+        </w:rPr>
+        <w:annotationRef/>
+      </w:r>
+      <w:r>
+        <w:t>May not make sense to keep this one – not earth shattering and not very complete</w:t>
+      </w:r>
+    </w:p>
+  </w:comment>
+  <w:comment w:id="19" w:author="Alexandra Linz" w:date="2017-09-15T14:15:00Z" w:initials="AL">
+    <w:p>
+      <w:pPr>
+        <w:pStyle w:val="CommentText"/>
+      </w:pPr>
+      <w:r>
+        <w:rPr>
+          <w:rStyle w:val="CommentReference"/>
+        </w:rPr>
+        <w:annotationRef/>
+      </w:r>
+      <w:r>
+        <w:t xml:space="preserve">Have </w:t>
+      </w:r>
+      <w:proofErr w:type="spellStart"/>
+      <w:r>
+        <w:t>Karthik</w:t>
+      </w:r>
+      <w:proofErr w:type="spellEnd"/>
+      <w:r>
+        <w:t xml:space="preserve"> reclassify weird stuff?</w:t>
+      </w:r>
+    </w:p>
+  </w:comment>
+  <w:comment w:id="20" w:author="Alexandra Linz" w:date="2017-09-15T14:48:00Z" w:initials="AL">
+    <w:p>
+      <w:pPr>
+        <w:pStyle w:val="CommentText"/>
+      </w:pPr>
+      <w:r>
+        <w:rPr>
+          <w:rStyle w:val="CommentReference"/>
+        </w:rPr>
+        <w:annotationRef/>
+      </w:r>
+      <w:r>
+        <w:t>Take out tree</w:t>
+      </w:r>
+    </w:p>
+  </w:comment>
+  <w:comment w:id="21" w:author="Alexandra Linz" w:date="2017-09-15T14:52:00Z" w:initials="AL">
+    <w:p>
+      <w:pPr>
+        <w:pStyle w:val="CommentText"/>
+      </w:pPr>
+      <w:r>
+        <w:rPr>
+          <w:rStyle w:val="CommentReference"/>
+        </w:rPr>
+        <w:annotationRef/>
+      </w:r>
+      <w:r>
+        <w:t>This could be deleted, so make sure to justify why this one is interesting and not others</w:t>
+      </w:r>
+    </w:p>
+  </w:comment>
+  <w:comment w:id="22" w:author="Alexandra Linz" w:date="2017-09-15T13:26:00Z" w:initials="AL">
+    <w:p>
+      <w:pPr>
+        <w:pStyle w:val="CommentText"/>
+      </w:pPr>
+      <w:r>
+        <w:rPr>
+          <w:rStyle w:val="CommentReference"/>
+        </w:rPr>
+        <w:annotationRef/>
+      </w:r>
+      <w:r>
+        <w:t>Cite Josh’s paper for methods specific to Mendota MAGS</w:t>
+      </w:r>
+    </w:p>
+    <w:p>
+      <w:pPr>
+        <w:pStyle w:val="CommentText"/>
+      </w:pPr>
+    </w:p>
+    <w:p>
+      <w:pPr>
+        <w:pStyle w:val="CommentText"/>
+      </w:pPr>
+      <w:r>
+        <w:t xml:space="preserve">Run genomes through </w:t>
+      </w:r>
+      <w:proofErr w:type="spellStart"/>
+      <w:r>
+        <w:t>checkM</w:t>
+      </w:r>
+      <w:proofErr w:type="spellEnd"/>
+      <w:r>
+        <w:t>?</w:t>
+      </w:r>
+    </w:p>
+    <w:p>
+      <w:pPr>
+        <w:pStyle w:val="CommentText"/>
+      </w:pPr>
+    </w:p>
+    <w:p>
+      <w:pPr>
+        <w:pStyle w:val="CommentText"/>
+      </w:pPr>
+      <w:r>
+        <w:t>Include statistics on how much assembled vs how much binned</w:t>
+      </w:r>
+      <w:r>
+        <w:t xml:space="preserve"> vs how many genomes passed QC (just combined assembly)</w:t>
+      </w:r>
+    </w:p>
+  </w:comment>
+  <w:comment w:id="23" w:author="Alexandra Linz" w:date="2017-09-15T14:33:00Z" w:initials="AL">
+    <w:p>
+      <w:pPr>
+        <w:pStyle w:val="CommentText"/>
+      </w:pPr>
+      <w:r>
+        <w:rPr>
+          <w:rStyle w:val="CommentReference"/>
+        </w:rPr>
+        <w:annotationRef/>
+      </w:r>
+      <w:r>
+        <w:t>New figure here – big vs small organisms? Passive vs active? Shows traits that inferring the lifestyles. No names – might be more about signatures in the genome.</w:t>
+      </w:r>
+    </w:p>
+    <w:p>
+      <w:pPr>
+        <w:pStyle w:val="CommentText"/>
+      </w:pPr>
+    </w:p>
+    <w:p>
+      <w:pPr>
+        <w:pStyle w:val="CommentText"/>
+      </w:pPr>
+      <w:r>
+        <w:t>Maybe ask Robin about helping with this figure?</w:t>
+      </w:r>
+    </w:p>
+  </w:comment>
+</w:comments>
+</file>
+
+<file path=word/commentsExtended.xml><?xml version="1.0" encoding="utf-8"?>
+<w15:commentsEx xmlns:wpc="http://schemas.microsoft.com/office/word/2010/wordprocessingCanvas" xmlns:mc="http://schemas.openxmlformats.org/markup-compatibility/2006" xmlns:o="urn:schemas-microsoft-com:office:office" xmlns:r="http://schemas.openxmlformats.org/officeDocument/2006/relationships" xmlns:m="http://schemas.openxmlformats.org/officeDocument/2006/math" xmlns:v="urn:schemas-microsoft-com:vml" xmlns:wp14="http://schemas.microsoft.com/office/word/2010/wordprocessingDrawing" xmlns:wp="http://schemas.openxmlformats.org/drawingml/2006/wordprocessingDrawing" xmlns:w10="urn:schemas-microsoft-com:office:word" xmlns:w="http://schemas.openxmlformats.org/wordprocessingml/2006/main" xmlns:w14="http://schemas.microsoft.com/office/word/2010/wordml" xmlns:w15="http://schemas.microsoft.com/office/word/2012/wordml" xmlns:wpg="http://schemas.microsoft.com/office/word/2010/wordprocessingGroup" xmlns:wpi="http://schemas.microsoft.com/office/word/2010/wordprocessingInk" xmlns:wne="http://schemas.microsoft.com/office/word/2006/wordml" xmlns:wps="http://schemas.microsoft.com/office/word/2010/wordprocessingShape" mc:Ignorable="w14 w15 wp14">
+  <w15:commentEx w15:paraId="59C2C354" w15:done="0"/>
+  <w15:commentEx w15:paraId="1FCC4C4D" w15:done="0"/>
+  <w15:commentEx w15:paraId="7A9765D5" w15:done="0"/>
+  <w15:commentEx w15:paraId="3149154E" w15:done="0"/>
+  <w15:commentEx w15:paraId="6A49F13D" w15:done="0"/>
+  <w15:commentEx w15:paraId="31B897AA" w15:done="0"/>
+  <w15:commentEx w15:paraId="119F1AD2" w15:done="0"/>
+  <w15:commentEx w15:paraId="50B5E355" w15:done="0"/>
+  <w15:commentEx w15:paraId="6CDF0FF7" w15:done="0"/>
+  <w15:commentEx w15:paraId="447459A3" w15:done="0"/>
+  <w15:commentEx w15:paraId="3E9F9310" w15:done="0"/>
+  <w15:commentEx w15:paraId="7CFA9F8A" w15:done="0"/>
+  <w15:commentEx w15:paraId="35C763D9" w15:done="0"/>
+  <w15:commentEx w15:paraId="3D4E5945" w15:done="0"/>
+  <w15:commentEx w15:paraId="06B651B3" w15:done="0"/>
+  <w15:commentEx w15:paraId="1B68ECD6" w15:done="0"/>
+  <w15:commentEx w15:paraId="7741E312" w15:done="0"/>
+  <w15:commentEx w15:paraId="35B1222D" w15:done="0"/>
+  <w15:commentEx w15:paraId="6778DCE8" w15:done="0"/>
+  <w15:commentEx w15:paraId="22BF91D7" w15:done="0"/>
+  <w15:commentEx w15:paraId="2A4AAB9D" w15:done="0"/>
+  <w15:commentEx w15:paraId="2C350542" w15:done="0"/>
+  <w15:commentEx w15:paraId="3DF7C2FC" w15:done="0"/>
+</w15:commentsEx>
+</file>
+
+<file path=word/people.xml><?xml version="1.0" encoding="utf-8"?>
+<w15:people xmlns:wpc="http://schemas.microsoft.com/office/word/2010/wordprocessingCanvas" xmlns:mc="http://schemas.openxmlformats.org/markup-compatibility/2006" xmlns:o="urn:schemas-microsoft-com:office:office" xmlns:r="http://schemas.openxmlformats.org/officeDocument/2006/relationships" xmlns:m="http://schemas.openxmlformats.org/officeDocument/2006/math" xmlns:v="urn:schemas-microsoft-com:vml" xmlns:wp14="http://schemas.microsoft.com/office/word/2010/wordprocessingDrawing" xmlns:wp="http://schemas.openxmlformats.org/drawingml/2006/wordprocessingDrawing" xmlns:w10="urn:schemas-microsoft-com:office:word" xmlns:w="http://schemas.openxmlformats.org/wordprocessingml/2006/main" xmlns:w14="http://schemas.microsoft.com/office/word/2010/wordml" xmlns:w15="http://schemas.microsoft.com/office/word/2012/wordml" xmlns:wpg="http://schemas.microsoft.com/office/word/2010/wordprocessingGroup" xmlns:wpi="http://schemas.microsoft.com/office/word/2010/wordprocessingInk" xmlns:wne="http://schemas.microsoft.com/office/word/2006/wordml" xmlns:wps="http://schemas.microsoft.com/office/word/2010/wordprocessingShape" mc:Ignorable="w14 w15 wp14">
+  <w15:person w15:author="Alexandra Linz">
+    <w15:presenceInfo w15:providerId="Windows Live" w15:userId="b1c003b9ce462dee"/>
+  </w15:person>
+</w15:people>
+</file>
+
 <file path=word/styles.xml><?xml version="1.0" encoding="utf-8"?>
-<w:styles xmlns:mc="http://schemas.openxmlformats.org/markup-compatibility/2006" xmlns:r="http://schemas.openxmlformats.org/officeDocument/2006/relationships" xmlns:w="http://schemas.openxmlformats.org/wordprocessingml/2006/main" xmlns:w14="http://schemas.microsoft.com/office/word/2010/wordml" xmlns:w15="http://schemas.microsoft.com/office/word/2012/wordml" xmlns:w16se="http://schemas.microsoft.com/office/word/2015/wordml/symex" mc:Ignorable="w14 w15 w16se">
+<w:styles xmlns:mc="http://schemas.openxmlformats.org/markup-compatibility/2006" xmlns:r="http://schemas.openxmlformats.org/officeDocument/2006/relationships" xmlns:w="http://schemas.openxmlformats.org/wordprocessingml/2006/main" xmlns:w14="http://schemas.microsoft.com/office/word/2010/wordml" xmlns:w15="http://schemas.microsoft.com/office/word/2012/wordml" mc:Ignorable="w14 w15">
   <w:docDefaults>
     <w:rPrDefault>
       <w:rPr>
@@ -2070,7 +5023,7 @@
       </w:pPr>
     </w:pPrDefault>
   </w:docDefaults>
-  <w:latentStyles w:defLockedState="0" w:defUIPriority="99" w:defSemiHidden="0" w:defUnhideWhenUsed="0" w:defQFormat="0" w:count="374">
+  <w:latentStyles w:defLockedState="0" w:defUIPriority="99" w:defSemiHidden="0" w:defUnhideWhenUsed="0" w:defQFormat="0" w:count="371">
     <w:lsdException w:name="Normal" w:uiPriority="0" w:qFormat="1"/>
     <w:lsdException w:name="heading 1" w:uiPriority="9" w:qFormat="1"/>
     <w:lsdException w:name="heading 2" w:semiHidden="1" w:uiPriority="9" w:unhideWhenUsed="1" w:qFormat="1"/>
@@ -2442,9 +5395,6 @@
     <w:lsdException w:name="List Table 5 Dark Accent 6" w:uiPriority="50"/>
     <w:lsdException w:name="List Table 6 Colorful Accent 6" w:uiPriority="51"/>
     <w:lsdException w:name="List Table 7 Colorful Accent 6" w:uiPriority="52"/>
-    <w:lsdException w:name="Mention" w:semiHidden="1" w:unhideWhenUsed="1"/>
-    <w:lsdException w:name="Smart Hyperlink" w:semiHidden="1" w:unhideWhenUsed="1"/>
-    <w:lsdException w:name="Hashtag" w:semiHidden="1" w:unhideWhenUsed="1"/>
   </w:latentStyles>
   <w:style w:type="paragraph" w:default="1" w:styleId="Normal">
     <w:name w:val="Normal"/>
@@ -2582,6 +5532,620 @@
       <w:b/>
       <w:sz w:val="24"/>
       <w:szCs w:val="26"/>
+    </w:rPr>
+  </w:style>
+  <w:style w:type="table" w:styleId="TableGrid">
+    <w:name w:val="Table Grid"/>
+    <w:basedOn w:val="TableNormal"/>
+    <w:uiPriority w:val="39"/>
+    <w:rsid w:val="00A167DD"/>
+    <w:pPr>
+      <w:spacing w:after="0" w:line="240" w:lineRule="auto"/>
+    </w:pPr>
+    <w:tblPr>
+      <w:tblBorders>
+        <w:top w:val="single" w:sz="4" w:space="0" w:color="auto"/>
+        <w:left w:val="single" w:sz="4" w:space="0" w:color="auto"/>
+        <w:bottom w:val="single" w:sz="4" w:space="0" w:color="auto"/>
+        <w:right w:val="single" w:sz="4" w:space="0" w:color="auto"/>
+        <w:insideH w:val="single" w:sz="4" w:space="0" w:color="auto"/>
+        <w:insideV w:val="single" w:sz="4" w:space="0" w:color="auto"/>
+      </w:tblBorders>
+    </w:tblPr>
+  </w:style>
+  <w:style w:type="table" w:styleId="PlainTable5">
+    <w:name w:val="Plain Table 5"/>
+    <w:basedOn w:val="TableNormal"/>
+    <w:uiPriority w:val="45"/>
+    <w:rsid w:val="00597C6A"/>
+    <w:pPr>
+      <w:spacing w:after="0" w:line="240" w:lineRule="auto"/>
+    </w:pPr>
+    <w:tblPr>
+      <w:tblStyleRowBandSize w:val="1"/>
+      <w:tblStyleColBandSize w:val="1"/>
+    </w:tblPr>
+    <w:tblStylePr w:type="firstRow">
+      <w:rPr>
+        <w:rFonts w:asciiTheme="majorHAnsi" w:eastAsiaTheme="majorEastAsia" w:hAnsiTheme="majorHAnsi" w:cstheme="majorBidi"/>
+        <w:i/>
+        <w:iCs/>
+        <w:sz w:val="26"/>
+      </w:rPr>
+      <w:tblPr/>
+      <w:tcPr>
+        <w:tcBorders>
+          <w:bottom w:val="single" w:sz="4" w:space="0" w:color="7F7F7F" w:themeColor="text1" w:themeTint="80"/>
+        </w:tcBorders>
+        <w:shd w:val="clear" w:color="auto" w:fill="FFFFFF" w:themeFill="background1"/>
+      </w:tcPr>
+    </w:tblStylePr>
+    <w:tblStylePr w:type="lastRow">
+      <w:rPr>
+        <w:rFonts w:asciiTheme="majorHAnsi" w:eastAsiaTheme="majorEastAsia" w:hAnsiTheme="majorHAnsi" w:cstheme="majorBidi"/>
+        <w:i/>
+        <w:iCs/>
+        <w:sz w:val="26"/>
+      </w:rPr>
+      <w:tblPr/>
+      <w:tcPr>
+        <w:tcBorders>
+          <w:top w:val="single" w:sz="4" w:space="0" w:color="7F7F7F" w:themeColor="text1" w:themeTint="80"/>
+        </w:tcBorders>
+        <w:shd w:val="clear" w:color="auto" w:fill="FFFFFF" w:themeFill="background1"/>
+      </w:tcPr>
+    </w:tblStylePr>
+    <w:tblStylePr w:type="firstCol">
+      <w:pPr>
+        <w:jc w:val="right"/>
+      </w:pPr>
+      <w:rPr>
+        <w:rFonts w:asciiTheme="majorHAnsi" w:eastAsiaTheme="majorEastAsia" w:hAnsiTheme="majorHAnsi" w:cstheme="majorBidi"/>
+        <w:i/>
+        <w:iCs/>
+        <w:sz w:val="26"/>
+      </w:rPr>
+      <w:tblPr/>
+      <w:tcPr>
+        <w:tcBorders>
+          <w:right w:val="single" w:sz="4" w:space="0" w:color="7F7F7F" w:themeColor="text1" w:themeTint="80"/>
+        </w:tcBorders>
+        <w:shd w:val="clear" w:color="auto" w:fill="FFFFFF" w:themeFill="background1"/>
+      </w:tcPr>
+    </w:tblStylePr>
+    <w:tblStylePr w:type="lastCol">
+      <w:rPr>
+        <w:rFonts w:asciiTheme="majorHAnsi" w:eastAsiaTheme="majorEastAsia" w:hAnsiTheme="majorHAnsi" w:cstheme="majorBidi"/>
+        <w:i/>
+        <w:iCs/>
+        <w:sz w:val="26"/>
+      </w:rPr>
+      <w:tblPr/>
+      <w:tcPr>
+        <w:tcBorders>
+          <w:left w:val="single" w:sz="4" w:space="0" w:color="7F7F7F" w:themeColor="text1" w:themeTint="80"/>
+        </w:tcBorders>
+        <w:shd w:val="clear" w:color="auto" w:fill="FFFFFF" w:themeFill="background1"/>
+      </w:tcPr>
+    </w:tblStylePr>
+    <w:tblStylePr w:type="band1Vert">
+      <w:tblPr/>
+      <w:tcPr>
+        <w:shd w:val="clear" w:color="auto" w:fill="F2F2F2" w:themeFill="background1" w:themeFillShade="F2"/>
+      </w:tcPr>
+    </w:tblStylePr>
+    <w:tblStylePr w:type="band1Horz">
+      <w:tblPr/>
+      <w:tcPr>
+        <w:shd w:val="clear" w:color="auto" w:fill="F2F2F2" w:themeFill="background1" w:themeFillShade="F2"/>
+      </w:tcPr>
+    </w:tblStylePr>
+    <w:tblStylePr w:type="neCell">
+      <w:tblPr/>
+      <w:tcPr>
+        <w:tcBorders>
+          <w:left w:val="nil"/>
+        </w:tcBorders>
+      </w:tcPr>
+    </w:tblStylePr>
+    <w:tblStylePr w:type="nwCell">
+      <w:tblPr/>
+      <w:tcPr>
+        <w:tcBorders>
+          <w:right w:val="nil"/>
+        </w:tcBorders>
+      </w:tcPr>
+    </w:tblStylePr>
+    <w:tblStylePr w:type="seCell">
+      <w:tblPr/>
+      <w:tcPr>
+        <w:tcBorders>
+          <w:left w:val="nil"/>
+        </w:tcBorders>
+      </w:tcPr>
+    </w:tblStylePr>
+    <w:tblStylePr w:type="swCell">
+      <w:tblPr/>
+      <w:tcPr>
+        <w:tcBorders>
+          <w:right w:val="nil"/>
+        </w:tcBorders>
+      </w:tcPr>
+    </w:tblStylePr>
+  </w:style>
+  <w:style w:type="table" w:styleId="GridTable2">
+    <w:name w:val="Grid Table 2"/>
+    <w:basedOn w:val="TableNormal"/>
+    <w:uiPriority w:val="47"/>
+    <w:rsid w:val="00597C6A"/>
+    <w:pPr>
+      <w:spacing w:after="0" w:line="240" w:lineRule="auto"/>
+    </w:pPr>
+    <w:tblPr>
+      <w:tblStyleRowBandSize w:val="1"/>
+      <w:tblStyleColBandSize w:val="1"/>
+      <w:tblBorders>
+        <w:top w:val="single" w:sz="2" w:space="0" w:color="666666" w:themeColor="text1" w:themeTint="99"/>
+        <w:bottom w:val="single" w:sz="2" w:space="0" w:color="666666" w:themeColor="text1" w:themeTint="99"/>
+        <w:insideH w:val="single" w:sz="2" w:space="0" w:color="666666" w:themeColor="text1" w:themeTint="99"/>
+        <w:insideV w:val="single" w:sz="2" w:space="0" w:color="666666" w:themeColor="text1" w:themeTint="99"/>
+      </w:tblBorders>
+    </w:tblPr>
+    <w:tblStylePr w:type="firstRow">
+      <w:rPr>
+        <w:b/>
+        <w:bCs/>
+      </w:rPr>
+      <w:tblPr/>
+      <w:tcPr>
+        <w:tcBorders>
+          <w:top w:val="nil"/>
+          <w:bottom w:val="single" w:sz="12" w:space="0" w:color="666666" w:themeColor="text1" w:themeTint="99"/>
+          <w:insideH w:val="nil"/>
+          <w:insideV w:val="nil"/>
+        </w:tcBorders>
+        <w:shd w:val="clear" w:color="auto" w:fill="FFFFFF" w:themeFill="background1"/>
+      </w:tcPr>
+    </w:tblStylePr>
+    <w:tblStylePr w:type="lastRow">
+      <w:rPr>
+        <w:b/>
+        <w:bCs/>
+      </w:rPr>
+      <w:tblPr/>
+      <w:tcPr>
+        <w:tcBorders>
+          <w:top w:val="double" w:sz="2" w:space="0" w:color="666666" w:themeColor="text1" w:themeTint="99"/>
+          <w:bottom w:val="nil"/>
+          <w:insideH w:val="nil"/>
+          <w:insideV w:val="nil"/>
+        </w:tcBorders>
+        <w:shd w:val="clear" w:color="auto" w:fill="FFFFFF" w:themeFill="background1"/>
+      </w:tcPr>
+    </w:tblStylePr>
+    <w:tblStylePr w:type="firstCol">
+      <w:rPr>
+        <w:b/>
+        <w:bCs/>
+      </w:rPr>
+    </w:tblStylePr>
+    <w:tblStylePr w:type="lastCol">
+      <w:rPr>
+        <w:b/>
+        <w:bCs/>
+      </w:rPr>
+    </w:tblStylePr>
+    <w:tblStylePr w:type="band1Vert">
+      <w:tblPr/>
+      <w:tcPr>
+        <w:shd w:val="clear" w:color="auto" w:fill="CCCCCC" w:themeFill="text1" w:themeFillTint="33"/>
+      </w:tcPr>
+    </w:tblStylePr>
+    <w:tblStylePr w:type="band1Horz">
+      <w:tblPr/>
+      <w:tcPr>
+        <w:shd w:val="clear" w:color="auto" w:fill="CCCCCC" w:themeFill="text1" w:themeFillTint="33"/>
+      </w:tcPr>
+    </w:tblStylePr>
+  </w:style>
+  <w:style w:type="table" w:styleId="GridTable2-Accent1">
+    <w:name w:val="Grid Table 2 Accent 1"/>
+    <w:basedOn w:val="TableNormal"/>
+    <w:uiPriority w:val="47"/>
+    <w:rsid w:val="00597C6A"/>
+    <w:pPr>
+      <w:spacing w:after="0" w:line="240" w:lineRule="auto"/>
+    </w:pPr>
+    <w:tblPr>
+      <w:tblStyleRowBandSize w:val="1"/>
+      <w:tblStyleColBandSize w:val="1"/>
+      <w:tblBorders>
+        <w:top w:val="single" w:sz="2" w:space="0" w:color="8EAADB" w:themeColor="accent1" w:themeTint="99"/>
+        <w:bottom w:val="single" w:sz="2" w:space="0" w:color="8EAADB" w:themeColor="accent1" w:themeTint="99"/>
+        <w:insideH w:val="single" w:sz="2" w:space="0" w:color="8EAADB" w:themeColor="accent1" w:themeTint="99"/>
+        <w:insideV w:val="single" w:sz="2" w:space="0" w:color="8EAADB" w:themeColor="accent1" w:themeTint="99"/>
+      </w:tblBorders>
+    </w:tblPr>
+    <w:tblStylePr w:type="firstRow">
+      <w:rPr>
+        <w:b/>
+        <w:bCs/>
+      </w:rPr>
+      <w:tblPr/>
+      <w:tcPr>
+        <w:tcBorders>
+          <w:top w:val="nil"/>
+          <w:bottom w:val="single" w:sz="12" w:space="0" w:color="8EAADB" w:themeColor="accent1" w:themeTint="99"/>
+          <w:insideH w:val="nil"/>
+          <w:insideV w:val="nil"/>
+        </w:tcBorders>
+        <w:shd w:val="clear" w:color="auto" w:fill="FFFFFF" w:themeFill="background1"/>
+      </w:tcPr>
+    </w:tblStylePr>
+    <w:tblStylePr w:type="lastRow">
+      <w:rPr>
+        <w:b/>
+        <w:bCs/>
+      </w:rPr>
+      <w:tblPr/>
+      <w:tcPr>
+        <w:tcBorders>
+          <w:top w:val="double" w:sz="2" w:space="0" w:color="8EAADB" w:themeColor="accent1" w:themeTint="99"/>
+          <w:bottom w:val="nil"/>
+          <w:insideH w:val="nil"/>
+          <w:insideV w:val="nil"/>
+        </w:tcBorders>
+        <w:shd w:val="clear" w:color="auto" w:fill="FFFFFF" w:themeFill="background1"/>
+      </w:tcPr>
+    </w:tblStylePr>
+    <w:tblStylePr w:type="firstCol">
+      <w:rPr>
+        <w:b/>
+        <w:bCs/>
+      </w:rPr>
+    </w:tblStylePr>
+    <w:tblStylePr w:type="lastCol">
+      <w:rPr>
+        <w:b/>
+        <w:bCs/>
+      </w:rPr>
+    </w:tblStylePr>
+    <w:tblStylePr w:type="band1Vert">
+      <w:tblPr/>
+      <w:tcPr>
+        <w:shd w:val="clear" w:color="auto" w:fill="D9E2F3" w:themeFill="accent1" w:themeFillTint="33"/>
+      </w:tcPr>
+    </w:tblStylePr>
+    <w:tblStylePr w:type="band1Horz">
+      <w:tblPr/>
+      <w:tcPr>
+        <w:shd w:val="clear" w:color="auto" w:fill="D9E2F3" w:themeFill="accent1" w:themeFillTint="33"/>
+      </w:tcPr>
+    </w:tblStylePr>
+  </w:style>
+  <w:style w:type="table" w:styleId="GridTable2-Accent2">
+    <w:name w:val="Grid Table 2 Accent 2"/>
+    <w:basedOn w:val="TableNormal"/>
+    <w:uiPriority w:val="47"/>
+    <w:rsid w:val="00597C6A"/>
+    <w:pPr>
+      <w:spacing w:after="0" w:line="240" w:lineRule="auto"/>
+    </w:pPr>
+    <w:tblPr>
+      <w:tblStyleRowBandSize w:val="1"/>
+      <w:tblStyleColBandSize w:val="1"/>
+      <w:tblBorders>
+        <w:top w:val="single" w:sz="2" w:space="0" w:color="F4B083" w:themeColor="accent2" w:themeTint="99"/>
+        <w:bottom w:val="single" w:sz="2" w:space="0" w:color="F4B083" w:themeColor="accent2" w:themeTint="99"/>
+        <w:insideH w:val="single" w:sz="2" w:space="0" w:color="F4B083" w:themeColor="accent2" w:themeTint="99"/>
+        <w:insideV w:val="single" w:sz="2" w:space="0" w:color="F4B083" w:themeColor="accent2" w:themeTint="99"/>
+      </w:tblBorders>
+    </w:tblPr>
+    <w:tblStylePr w:type="firstRow">
+      <w:rPr>
+        <w:b/>
+        <w:bCs/>
+      </w:rPr>
+      <w:tblPr/>
+      <w:tcPr>
+        <w:tcBorders>
+          <w:top w:val="nil"/>
+          <w:bottom w:val="single" w:sz="12" w:space="0" w:color="F4B083" w:themeColor="accent2" w:themeTint="99"/>
+          <w:insideH w:val="nil"/>
+          <w:insideV w:val="nil"/>
+        </w:tcBorders>
+        <w:shd w:val="clear" w:color="auto" w:fill="FFFFFF" w:themeFill="background1"/>
+      </w:tcPr>
+    </w:tblStylePr>
+    <w:tblStylePr w:type="lastRow">
+      <w:rPr>
+        <w:b/>
+        <w:bCs/>
+      </w:rPr>
+      <w:tblPr/>
+      <w:tcPr>
+        <w:tcBorders>
+          <w:top w:val="double" w:sz="2" w:space="0" w:color="F4B083" w:themeColor="accent2" w:themeTint="99"/>
+          <w:bottom w:val="nil"/>
+          <w:insideH w:val="nil"/>
+          <w:insideV w:val="nil"/>
+        </w:tcBorders>
+        <w:shd w:val="clear" w:color="auto" w:fill="FFFFFF" w:themeFill="background1"/>
+      </w:tcPr>
+    </w:tblStylePr>
+    <w:tblStylePr w:type="firstCol">
+      <w:rPr>
+        <w:b/>
+        <w:bCs/>
+      </w:rPr>
+    </w:tblStylePr>
+    <w:tblStylePr w:type="lastCol">
+      <w:rPr>
+        <w:b/>
+        <w:bCs/>
+      </w:rPr>
+    </w:tblStylePr>
+    <w:tblStylePr w:type="band1Vert">
+      <w:tblPr/>
+      <w:tcPr>
+        <w:shd w:val="clear" w:color="auto" w:fill="FBE4D5" w:themeFill="accent2" w:themeFillTint="33"/>
+      </w:tcPr>
+    </w:tblStylePr>
+    <w:tblStylePr w:type="band1Horz">
+      <w:tblPr/>
+      <w:tcPr>
+        <w:shd w:val="clear" w:color="auto" w:fill="FBE4D5" w:themeFill="accent2" w:themeFillTint="33"/>
+      </w:tcPr>
+    </w:tblStylePr>
+  </w:style>
+  <w:style w:type="table" w:styleId="GridTable2-Accent3">
+    <w:name w:val="Grid Table 2 Accent 3"/>
+    <w:basedOn w:val="TableNormal"/>
+    <w:uiPriority w:val="47"/>
+    <w:rsid w:val="00597C6A"/>
+    <w:pPr>
+      <w:spacing w:after="0" w:line="240" w:lineRule="auto"/>
+    </w:pPr>
+    <w:tblPr>
+      <w:tblStyleRowBandSize w:val="1"/>
+      <w:tblStyleColBandSize w:val="1"/>
+      <w:tblBorders>
+        <w:top w:val="single" w:sz="2" w:space="0" w:color="C9C9C9" w:themeColor="accent3" w:themeTint="99"/>
+        <w:bottom w:val="single" w:sz="2" w:space="0" w:color="C9C9C9" w:themeColor="accent3" w:themeTint="99"/>
+        <w:insideH w:val="single" w:sz="2" w:space="0" w:color="C9C9C9" w:themeColor="accent3" w:themeTint="99"/>
+        <w:insideV w:val="single" w:sz="2" w:space="0" w:color="C9C9C9" w:themeColor="accent3" w:themeTint="99"/>
+      </w:tblBorders>
+    </w:tblPr>
+    <w:tblStylePr w:type="firstRow">
+      <w:rPr>
+        <w:b/>
+        <w:bCs/>
+      </w:rPr>
+      <w:tblPr/>
+      <w:tcPr>
+        <w:tcBorders>
+          <w:top w:val="nil"/>
+          <w:bottom w:val="single" w:sz="12" w:space="0" w:color="C9C9C9" w:themeColor="accent3" w:themeTint="99"/>
+          <w:insideH w:val="nil"/>
+          <w:insideV w:val="nil"/>
+        </w:tcBorders>
+        <w:shd w:val="clear" w:color="auto" w:fill="FFFFFF" w:themeFill="background1"/>
+      </w:tcPr>
+    </w:tblStylePr>
+    <w:tblStylePr w:type="lastRow">
+      <w:rPr>
+        <w:b/>
+        <w:bCs/>
+      </w:rPr>
+      <w:tblPr/>
+      <w:tcPr>
+        <w:tcBorders>
+          <w:top w:val="double" w:sz="2" w:space="0" w:color="C9C9C9" w:themeColor="accent3" w:themeTint="99"/>
+          <w:bottom w:val="nil"/>
+          <w:insideH w:val="nil"/>
+          <w:insideV w:val="nil"/>
+        </w:tcBorders>
+        <w:shd w:val="clear" w:color="auto" w:fill="FFFFFF" w:themeFill="background1"/>
+      </w:tcPr>
+    </w:tblStylePr>
+    <w:tblStylePr w:type="firstCol">
+      <w:rPr>
+        <w:b/>
+        <w:bCs/>
+      </w:rPr>
+    </w:tblStylePr>
+    <w:tblStylePr w:type="lastCol">
+      <w:rPr>
+        <w:b/>
+        <w:bCs/>
+      </w:rPr>
+    </w:tblStylePr>
+    <w:tblStylePr w:type="band1Vert">
+      <w:tblPr/>
+      <w:tcPr>
+        <w:shd w:val="clear" w:color="auto" w:fill="EDEDED" w:themeFill="accent3" w:themeFillTint="33"/>
+      </w:tcPr>
+    </w:tblStylePr>
+    <w:tblStylePr w:type="band1Horz">
+      <w:tblPr/>
+      <w:tcPr>
+        <w:shd w:val="clear" w:color="auto" w:fill="EDEDED" w:themeFill="accent3" w:themeFillTint="33"/>
+      </w:tcPr>
+    </w:tblStylePr>
+  </w:style>
+  <w:style w:type="table" w:styleId="GridTable2-Accent4">
+    <w:name w:val="Grid Table 2 Accent 4"/>
+    <w:basedOn w:val="TableNormal"/>
+    <w:uiPriority w:val="47"/>
+    <w:rsid w:val="00597C6A"/>
+    <w:pPr>
+      <w:spacing w:after="0" w:line="240" w:lineRule="auto"/>
+    </w:pPr>
+    <w:tblPr>
+      <w:tblStyleRowBandSize w:val="1"/>
+      <w:tblStyleColBandSize w:val="1"/>
+      <w:tblBorders>
+        <w:top w:val="single" w:sz="2" w:space="0" w:color="FFD966" w:themeColor="accent4" w:themeTint="99"/>
+        <w:bottom w:val="single" w:sz="2" w:space="0" w:color="FFD966" w:themeColor="accent4" w:themeTint="99"/>
+        <w:insideH w:val="single" w:sz="2" w:space="0" w:color="FFD966" w:themeColor="accent4" w:themeTint="99"/>
+        <w:insideV w:val="single" w:sz="2" w:space="0" w:color="FFD966" w:themeColor="accent4" w:themeTint="99"/>
+      </w:tblBorders>
+    </w:tblPr>
+    <w:tblStylePr w:type="firstRow">
+      <w:rPr>
+        <w:b/>
+        <w:bCs/>
+      </w:rPr>
+      <w:tblPr/>
+      <w:tcPr>
+        <w:tcBorders>
+          <w:top w:val="nil"/>
+          <w:bottom w:val="single" w:sz="12" w:space="0" w:color="FFD966" w:themeColor="accent4" w:themeTint="99"/>
+          <w:insideH w:val="nil"/>
+          <w:insideV w:val="nil"/>
+        </w:tcBorders>
+        <w:shd w:val="clear" w:color="auto" w:fill="FFFFFF" w:themeFill="background1"/>
+      </w:tcPr>
+    </w:tblStylePr>
+    <w:tblStylePr w:type="lastRow">
+      <w:rPr>
+        <w:b/>
+        <w:bCs/>
+      </w:rPr>
+      <w:tblPr/>
+      <w:tcPr>
+        <w:tcBorders>
+          <w:top w:val="double" w:sz="2" w:space="0" w:color="FFD966" w:themeColor="accent4" w:themeTint="99"/>
+          <w:bottom w:val="nil"/>
+          <w:insideH w:val="nil"/>
+          <w:insideV w:val="nil"/>
+        </w:tcBorders>
+        <w:shd w:val="clear" w:color="auto" w:fill="FFFFFF" w:themeFill="background1"/>
+      </w:tcPr>
+    </w:tblStylePr>
+    <w:tblStylePr w:type="firstCol">
+      <w:rPr>
+        <w:b/>
+        <w:bCs/>
+      </w:rPr>
+    </w:tblStylePr>
+    <w:tblStylePr w:type="lastCol">
+      <w:rPr>
+        <w:b/>
+        <w:bCs/>
+      </w:rPr>
+    </w:tblStylePr>
+    <w:tblStylePr w:type="band1Vert">
+      <w:tblPr/>
+      <w:tcPr>
+        <w:shd w:val="clear" w:color="auto" w:fill="FFF2CC" w:themeFill="accent4" w:themeFillTint="33"/>
+      </w:tcPr>
+    </w:tblStylePr>
+    <w:tblStylePr w:type="band1Horz">
+      <w:tblPr/>
+      <w:tcPr>
+        <w:shd w:val="clear" w:color="auto" w:fill="FFF2CC" w:themeFill="accent4" w:themeFillTint="33"/>
+      </w:tcPr>
+    </w:tblStylePr>
+  </w:style>
+  <w:style w:type="character" w:styleId="CommentReference">
+    <w:name w:val="annotation reference"/>
+    <w:basedOn w:val="DefaultParagraphFont"/>
+    <w:uiPriority w:val="99"/>
+    <w:semiHidden/>
+    <w:unhideWhenUsed/>
+    <w:rsid w:val="004B5A7C"/>
+    <w:rPr>
+      <w:sz w:val="16"/>
+      <w:szCs w:val="16"/>
+    </w:rPr>
+  </w:style>
+  <w:style w:type="paragraph" w:styleId="CommentText">
+    <w:name w:val="annotation text"/>
+    <w:basedOn w:val="Normal"/>
+    <w:link w:val="CommentTextChar"/>
+    <w:uiPriority w:val="99"/>
+    <w:semiHidden/>
+    <w:unhideWhenUsed/>
+    <w:rsid w:val="004B5A7C"/>
+    <w:pPr>
+      <w:spacing w:line="240" w:lineRule="auto"/>
+    </w:pPr>
+    <w:rPr>
+      <w:sz w:val="20"/>
+      <w:szCs w:val="20"/>
+    </w:rPr>
+  </w:style>
+  <w:style w:type="character" w:customStyle="1" w:styleId="CommentTextChar">
+    <w:name w:val="Comment Text Char"/>
+    <w:basedOn w:val="DefaultParagraphFont"/>
+    <w:link w:val="CommentText"/>
+    <w:uiPriority w:val="99"/>
+    <w:semiHidden/>
+    <w:rsid w:val="004B5A7C"/>
+    <w:rPr>
+      <w:rFonts w:ascii="Times New Roman" w:hAnsi="Times New Roman"/>
+      <w:sz w:val="20"/>
+      <w:szCs w:val="20"/>
+    </w:rPr>
+  </w:style>
+  <w:style w:type="paragraph" w:styleId="CommentSubject">
+    <w:name w:val="annotation subject"/>
+    <w:basedOn w:val="CommentText"/>
+    <w:next w:val="CommentText"/>
+    <w:link w:val="CommentSubjectChar"/>
+    <w:uiPriority w:val="99"/>
+    <w:semiHidden/>
+    <w:unhideWhenUsed/>
+    <w:rsid w:val="004B5A7C"/>
+    <w:rPr>
+      <w:b/>
+      <w:bCs/>
+    </w:rPr>
+  </w:style>
+  <w:style w:type="character" w:customStyle="1" w:styleId="CommentSubjectChar">
+    <w:name w:val="Comment Subject Char"/>
+    <w:basedOn w:val="CommentTextChar"/>
+    <w:link w:val="CommentSubject"/>
+    <w:uiPriority w:val="99"/>
+    <w:semiHidden/>
+    <w:rsid w:val="004B5A7C"/>
+    <w:rPr>
+      <w:rFonts w:ascii="Times New Roman" w:hAnsi="Times New Roman"/>
+      <w:b/>
+      <w:bCs/>
+      <w:sz w:val="20"/>
+      <w:szCs w:val="20"/>
+    </w:rPr>
+  </w:style>
+  <w:style w:type="paragraph" w:styleId="BalloonText">
+    <w:name w:val="Balloon Text"/>
+    <w:basedOn w:val="Normal"/>
+    <w:link w:val="BalloonTextChar"/>
+    <w:uiPriority w:val="99"/>
+    <w:semiHidden/>
+    <w:unhideWhenUsed/>
+    <w:rsid w:val="004B5A7C"/>
+    <w:pPr>
+      <w:spacing w:after="0" w:line="240" w:lineRule="auto"/>
+    </w:pPr>
+    <w:rPr>
+      <w:rFonts w:ascii="Segoe UI" w:hAnsi="Segoe UI" w:cs="Segoe UI"/>
+      <w:sz w:val="18"/>
+      <w:szCs w:val="18"/>
+    </w:rPr>
+  </w:style>
+  <w:style w:type="character" w:customStyle="1" w:styleId="BalloonTextChar">
+    <w:name w:val="Balloon Text Char"/>
+    <w:basedOn w:val="DefaultParagraphFont"/>
+    <w:link w:val="BalloonText"/>
+    <w:uiPriority w:val="99"/>
+    <w:semiHidden/>
+    <w:rsid w:val="004B5A7C"/>
+    <w:rPr>
+      <w:rFonts w:ascii="Segoe UI" w:hAnsi="Segoe UI" w:cs="Segoe UI"/>
+      <w:sz w:val="18"/>
+      <w:szCs w:val="18"/>
     </w:rPr>
   </w:style>
 </w:styles>

</xml_diff>